<commit_message>
update | 14:30 - 04.02.2026
+ Исправлена нумерация документа
+ Доработано оглавление
</commit_message>
<xml_diff>
--- a/Курсовая.docx
+++ b/Курсовая.docx
@@ -372,7 +372,7 @@
           <w:szCs w:val="28"/>
           <w:shd w:val="clear" w:color="auto" w:fill="FFFFFF"/>
         </w:rPr>
-        <w:t xml:space="preserve">Дата защиты </w:t>
+        <w:t>Дата защиты курсово</w:t>
       </w:r>
       <w:r>
         <w:rPr>
@@ -381,7 +381,7 @@
           <w:szCs w:val="28"/>
           <w:shd w:val="clear" w:color="auto" w:fill="FFFFFF"/>
         </w:rPr>
-        <w:t>курсово</w:t>
+        <w:t>го</w:t>
       </w:r>
       <w:r>
         <w:rPr>
@@ -390,7 +390,7 @@
           <w:szCs w:val="28"/>
           <w:shd w:val="clear" w:color="auto" w:fill="FFFFFF"/>
         </w:rPr>
-        <w:t>го</w:t>
+        <w:t xml:space="preserve"> </w:t>
       </w:r>
       <w:r>
         <w:rPr>
@@ -399,7 +399,7 @@
           <w:szCs w:val="28"/>
           <w:shd w:val="clear" w:color="auto" w:fill="FFFFFF"/>
         </w:rPr>
-        <w:t xml:space="preserve"> </w:t>
+        <w:t>проекта</w:t>
       </w:r>
       <w:r>
         <w:rPr>
@@ -408,65 +408,47 @@
           <w:szCs w:val="28"/>
           <w:shd w:val="clear" w:color="auto" w:fill="FFFFFF"/>
         </w:rPr>
-        <w:t>проекта</w:t>
-      </w:r>
-      <w:r>
+        <w:t>:</w:t>
+      </w:r>
+    </w:p>
+    <w:p>
+      <w:pPr>
+        <w:spacing w:after="0" w:line="360" w:lineRule="auto"/>
         <w:rPr>
           <w:rFonts w:ascii="Times New Roman" w:hAnsi="Times New Roman" w:cs="Times New Roman"/>
           <w:sz w:val="28"/>
           <w:szCs w:val="28"/>
           <w:shd w:val="clear" w:color="auto" w:fill="FFFFFF"/>
         </w:rPr>
-        <w:t>:</w:t>
-      </w:r>
-    </w:p>
-    <w:p>
-      <w:pPr>
-        <w:spacing w:after="0" w:line="360" w:lineRule="auto"/>
+      </w:pPr>
+      <w:r>
         <w:rPr>
           <w:rFonts w:ascii="Times New Roman" w:hAnsi="Times New Roman" w:cs="Times New Roman"/>
           <w:sz w:val="28"/>
           <w:szCs w:val="28"/>
           <w:shd w:val="clear" w:color="auto" w:fill="FFFFFF"/>
         </w:rPr>
-      </w:pPr>
-      <w:r>
+        <w:t>Председатель ПЦК:</w:t>
+      </w:r>
+    </w:p>
+    <w:p>
+      <w:pPr>
+        <w:spacing w:after="0" w:line="360" w:lineRule="auto"/>
         <w:rPr>
           <w:rFonts w:ascii="Times New Roman" w:hAnsi="Times New Roman" w:cs="Times New Roman"/>
           <w:sz w:val="28"/>
           <w:szCs w:val="28"/>
           <w:shd w:val="clear" w:color="auto" w:fill="FFFFFF"/>
         </w:rPr>
-        <w:t>Председатель ПЦК:</w:t>
-      </w:r>
-    </w:p>
-    <w:p>
-      <w:pPr>
-        <w:spacing w:after="0" w:line="360" w:lineRule="auto"/>
+      </w:pPr>
+      <w:r>
         <w:rPr>
           <w:rFonts w:ascii="Times New Roman" w:hAnsi="Times New Roman" w:cs="Times New Roman"/>
           <w:sz w:val="28"/>
           <w:szCs w:val="28"/>
           <w:shd w:val="clear" w:color="auto" w:fill="FFFFFF"/>
         </w:rPr>
-      </w:pPr>
-      <w:r>
-        <w:rPr>
-          <w:rFonts w:ascii="Times New Roman" w:hAnsi="Times New Roman" w:cs="Times New Roman"/>
-          <w:sz w:val="28"/>
-          <w:szCs w:val="28"/>
-          <w:shd w:val="clear" w:color="auto" w:fill="FFFFFF"/>
-        </w:rPr>
-        <w:t xml:space="preserve">Оценка за защиту </w:t>
-      </w:r>
-      <w:r>
-        <w:rPr>
-          <w:rFonts w:ascii="Times New Roman" w:hAnsi="Times New Roman" w:cs="Times New Roman"/>
-          <w:sz w:val="28"/>
-          <w:szCs w:val="28"/>
-          <w:shd w:val="clear" w:color="auto" w:fill="FFFFFF"/>
-        </w:rPr>
-        <w:t>курсово</w:t>
+        <w:t>Оценка за защиту курсово</w:t>
       </w:r>
       <w:r>
         <w:rPr>
@@ -600,30 +582,31 @@
     </w:p>
     <w:p>
       <w:pPr>
-        <w:jc w:val="center"/>
-        <w:rPr>
-          <w:rFonts w:ascii="Times New Roman" w:hAnsi="Times New Roman" w:cs="Times New Roman"/>
-          <w:sz w:val="28"/>
-          <w:szCs w:val="28"/>
-        </w:rPr>
-      </w:pPr>
-      <w:r>
-        <w:rPr>
-          <w:rFonts w:ascii="Times New Roman" w:hAnsi="Times New Roman" w:cs="Times New Roman"/>
-          <w:b/>
-          <w:bCs/>
-          <w:sz w:val="28"/>
-          <w:szCs w:val="28"/>
-        </w:rPr>
+        <w:pStyle w:val="20"/>
+        <w:rPr>
+          <w:lang w:val="en-US"/>
+        </w:rPr>
+      </w:pPr>
+      <w:bookmarkStart w:id="0" w:name="_Toc221107718"/>
+      <w:r>
         <w:lastRenderedPageBreak/>
         <w:t>ОГЛАВЛЕНИЕ</w:t>
       </w:r>
+      <w:bookmarkEnd w:id="0"/>
+    </w:p>
+    <w:p>
+      <w:pPr>
+        <w:rPr>
+          <w:lang w:val="en-US"/>
+        </w:rPr>
+      </w:pPr>
     </w:p>
     <w:sdt>
       <w:sdtPr>
         <w:rPr>
-          <w:rFonts w:ascii="SimSun" w:eastAsia="SimSun" w:hAnsi="SimSun"/>
-          <w:sz w:val="21"/>
+          <w:rFonts w:ascii="Times New Roman" w:eastAsia="SimSun" w:hAnsi="Times New Roman" w:cs="Times New Roman"/>
+          <w:sz w:val="28"/>
+          <w:szCs w:val="28"/>
         </w:rPr>
         <w:id w:val="147454812"/>
         <w:docPartObj>
@@ -631,40 +614,47 @@
           <w:docPartUnique/>
         </w:docPartObj>
       </w:sdtPr>
-      <w:sdtEndPr>
-        <w:rPr>
-          <w:sz w:val="28"/>
-          <w:szCs w:val="28"/>
-        </w:rPr>
-      </w:sdtEndPr>
+      <w:sdtEndPr/>
       <w:sdtContent>
         <w:p>
           <w:pPr>
             <w:spacing w:after="0" w:line="240" w:lineRule="auto"/>
             <w:jc w:val="center"/>
+            <w:rPr>
+              <w:rFonts w:ascii="Times New Roman" w:hAnsi="Times New Roman" w:cs="Times New Roman"/>
+              <w:sz w:val="28"/>
+              <w:szCs w:val="28"/>
+            </w:rPr>
           </w:pPr>
         </w:p>
         <w:p>
           <w:pPr>
-            <w:pStyle w:val="WPSOffice1"/>
+            <w:pStyle w:val="11"/>
             <w:tabs>
-              <w:tab w:val="right" w:leader="dot" w:pos="9355"/>
+              <w:tab w:val="right" w:leader="dot" w:pos="9345"/>
             </w:tabs>
-            <w:spacing w:line="360" w:lineRule="auto"/>
             <w:rPr>
+              <w:rFonts w:ascii="Times New Roman" w:eastAsiaTheme="minorEastAsia" w:hAnsi="Times New Roman" w:cs="Times New Roman"/>
+              <w:noProof/>
+              <w:kern w:val="2"/>
               <w:sz w:val="28"/>
               <w:szCs w:val="28"/>
+              <w:lang w:eastAsia="ru-RU"/>
+              <w14:ligatures w14:val="standardContextual"/>
             </w:rPr>
           </w:pPr>
           <w:r>
             <w:rPr>
+              <w:rFonts w:ascii="Times New Roman" w:eastAsia="SimSun" w:hAnsi="Times New Roman" w:cs="Times New Roman"/>
               <w:sz w:val="28"/>
               <w:szCs w:val="28"/>
+              <w:lang w:eastAsia="ru-RU"/>
             </w:rPr>
             <w:fldChar w:fldCharType="begin"/>
           </w:r>
           <w:r>
             <w:rPr>
+              <w:rFonts w:ascii="Times New Roman" w:hAnsi="Times New Roman" w:cs="Times New Roman"/>
               <w:sz w:val="28"/>
               <w:szCs w:val="28"/>
             </w:rPr>
@@ -672,330 +662,646 @@
           </w:r>
           <w:r>
             <w:rPr>
+              <w:rFonts w:ascii="Times New Roman" w:eastAsia="SimSun" w:hAnsi="Times New Roman" w:cs="Times New Roman"/>
               <w:sz w:val="28"/>
               <w:szCs w:val="28"/>
+              <w:lang w:eastAsia="ru-RU"/>
             </w:rPr>
             <w:fldChar w:fldCharType="separate"/>
           </w:r>
-          <w:hyperlink w:anchor="_Toc20235" w:history="1">
+          <w:hyperlink w:anchor="_Toc221107718" w:history="1">
             <w:r>
               <w:rPr>
+                <w:rStyle w:val="a4"/>
+                <w:rFonts w:ascii="Times New Roman" w:hAnsi="Times New Roman" w:cs="Times New Roman"/>
+                <w:noProof/>
                 <w:sz w:val="28"/>
                 <w:szCs w:val="28"/>
               </w:rPr>
-              <w:t>Введение</w:t>
+              <w:t>ОГЛАВЛЕНИЕ</w:t>
             </w:r>
             <w:r>
               <w:rPr>
+                <w:rFonts w:ascii="Times New Roman" w:hAnsi="Times New Roman" w:cs="Times New Roman"/>
+                <w:noProof/>
                 <w:sz w:val="28"/>
                 <w:szCs w:val="28"/>
               </w:rPr>
               <w:tab/>
-              <w:t>3</w:t>
+            </w:r>
+            <w:r>
+              <w:rPr>
+                <w:rFonts w:ascii="Times New Roman" w:hAnsi="Times New Roman" w:cs="Times New Roman"/>
+                <w:noProof/>
+                <w:sz w:val="28"/>
+                <w:szCs w:val="28"/>
+              </w:rPr>
+              <w:fldChar w:fldCharType="begin"/>
+            </w:r>
+            <w:r>
+              <w:rPr>
+                <w:rFonts w:ascii="Times New Roman" w:hAnsi="Times New Roman" w:cs="Times New Roman"/>
+                <w:noProof/>
+                <w:sz w:val="28"/>
+                <w:szCs w:val="28"/>
+              </w:rPr>
+              <w:instrText xml:space="preserve"> PAGEREF _Toc221107718 \h </w:instrText>
+            </w:r>
+            <w:r>
+              <w:rPr>
+                <w:rFonts w:ascii="Times New Roman" w:hAnsi="Times New Roman" w:cs="Times New Roman"/>
+                <w:noProof/>
+                <w:sz w:val="28"/>
+                <w:szCs w:val="28"/>
+              </w:rPr>
+            </w:r>
+            <w:r>
+              <w:rPr>
+                <w:rFonts w:ascii="Times New Roman" w:hAnsi="Times New Roman" w:cs="Times New Roman"/>
+                <w:noProof/>
+                <w:sz w:val="28"/>
+                <w:szCs w:val="28"/>
+              </w:rPr>
+              <w:fldChar w:fldCharType="separate"/>
+            </w:r>
+            <w:r>
+              <w:rPr>
+                <w:rFonts w:ascii="Times New Roman" w:hAnsi="Times New Roman" w:cs="Times New Roman"/>
+                <w:noProof/>
+                <w:sz w:val="28"/>
+                <w:szCs w:val="28"/>
+              </w:rPr>
+              <w:t>2</w:t>
+            </w:r>
+            <w:r>
+              <w:rPr>
+                <w:rFonts w:ascii="Times New Roman" w:hAnsi="Times New Roman" w:cs="Times New Roman"/>
+                <w:noProof/>
+                <w:sz w:val="28"/>
+                <w:szCs w:val="28"/>
+              </w:rPr>
+              <w:fldChar w:fldCharType="end"/>
             </w:r>
           </w:hyperlink>
         </w:p>
         <w:p>
           <w:pPr>
-            <w:pStyle w:val="WPSOffice1"/>
+            <w:pStyle w:val="11"/>
             <w:tabs>
-              <w:tab w:val="right" w:leader="dot" w:pos="9355"/>
+              <w:tab w:val="right" w:leader="dot" w:pos="9345"/>
             </w:tabs>
-            <w:spacing w:line="360" w:lineRule="auto"/>
             <w:rPr>
+              <w:rFonts w:ascii="Times New Roman" w:eastAsiaTheme="minorEastAsia" w:hAnsi="Times New Roman" w:cs="Times New Roman"/>
+              <w:noProof/>
+              <w:kern w:val="2"/>
               <w:sz w:val="28"/>
               <w:szCs w:val="28"/>
+              <w:lang w:eastAsia="ru-RU"/>
+              <w14:ligatures w14:val="standardContextual"/>
             </w:rPr>
           </w:pPr>
-          <w:hyperlink w:anchor="_Toc23092" w:history="1">
+          <w:hyperlink w:anchor="_Toc221107719" w:history="1">
             <w:r>
               <w:rPr>
                 <w:rStyle w:val="a4"/>
+                <w:rFonts w:ascii="Times New Roman" w:hAnsi="Times New Roman" w:cs="Times New Roman"/>
+                <w:noProof/>
                 <w:sz w:val="28"/>
                 <w:szCs w:val="28"/>
               </w:rPr>
-              <w:t>Анализ предметной области</w:t>
+              <w:t>ВВЕДЕНИЕ</w:t>
             </w:r>
             <w:r>
               <w:rPr>
+                <w:rFonts w:ascii="Times New Roman" w:hAnsi="Times New Roman" w:cs="Times New Roman"/>
+                <w:noProof/>
                 <w:sz w:val="28"/>
                 <w:szCs w:val="28"/>
               </w:rPr>
               <w:tab/>
-              <w:t>5</w:t>
+            </w:r>
+            <w:r>
+              <w:rPr>
+                <w:rFonts w:ascii="Times New Roman" w:hAnsi="Times New Roman" w:cs="Times New Roman"/>
+                <w:noProof/>
+                <w:sz w:val="28"/>
+                <w:szCs w:val="28"/>
+              </w:rPr>
+              <w:fldChar w:fldCharType="begin"/>
+            </w:r>
+            <w:r>
+              <w:rPr>
+                <w:rFonts w:ascii="Times New Roman" w:hAnsi="Times New Roman" w:cs="Times New Roman"/>
+                <w:noProof/>
+                <w:sz w:val="28"/>
+                <w:szCs w:val="28"/>
+              </w:rPr>
+              <w:instrText xml:space="preserve"> PAGEREF _Toc221107719 \h </w:instrText>
+            </w:r>
+            <w:r>
+              <w:rPr>
+                <w:rFonts w:ascii="Times New Roman" w:hAnsi="Times New Roman" w:cs="Times New Roman"/>
+                <w:noProof/>
+                <w:sz w:val="28"/>
+                <w:szCs w:val="28"/>
+              </w:rPr>
+            </w:r>
+            <w:r>
+              <w:rPr>
+                <w:rFonts w:ascii="Times New Roman" w:hAnsi="Times New Roman" w:cs="Times New Roman"/>
+                <w:noProof/>
+                <w:sz w:val="28"/>
+                <w:szCs w:val="28"/>
+              </w:rPr>
+              <w:fldChar w:fldCharType="separate"/>
+            </w:r>
+            <w:r>
+              <w:rPr>
+                <w:rFonts w:ascii="Times New Roman" w:hAnsi="Times New Roman" w:cs="Times New Roman"/>
+                <w:noProof/>
+                <w:sz w:val="28"/>
+                <w:szCs w:val="28"/>
+              </w:rPr>
+              <w:t>3</w:t>
+            </w:r>
+            <w:r>
+              <w:rPr>
+                <w:rFonts w:ascii="Times New Roman" w:hAnsi="Times New Roman" w:cs="Times New Roman"/>
+                <w:noProof/>
+                <w:sz w:val="28"/>
+                <w:szCs w:val="28"/>
+              </w:rPr>
+              <w:fldChar w:fldCharType="end"/>
             </w:r>
           </w:hyperlink>
         </w:p>
         <w:p>
           <w:pPr>
-            <w:pStyle w:val="WPSOffice1"/>
+            <w:pStyle w:val="11"/>
             <w:tabs>
-              <w:tab w:val="right" w:leader="dot" w:pos="9355"/>
+              <w:tab w:val="right" w:leader="dot" w:pos="9345"/>
             </w:tabs>
-            <w:spacing w:line="360" w:lineRule="auto"/>
             <w:rPr>
+              <w:rFonts w:ascii="Times New Roman" w:eastAsiaTheme="minorEastAsia" w:hAnsi="Times New Roman" w:cs="Times New Roman"/>
+              <w:noProof/>
+              <w:kern w:val="2"/>
               <w:sz w:val="28"/>
               <w:szCs w:val="28"/>
-              <w:lang w:val="en-US"/>
+              <w:lang w:eastAsia="ru-RU"/>
+              <w14:ligatures w14:val="standardContextual"/>
             </w:rPr>
           </w:pPr>
-          <w:hyperlink w:anchor="_Toc10619" w:history="1">
+          <w:hyperlink w:anchor="_Toc221107720" w:history="1">
             <w:r>
               <w:rPr>
                 <w:rStyle w:val="a4"/>
+                <w:rFonts w:ascii="Times New Roman" w:hAnsi="Times New Roman" w:cs="Times New Roman"/>
+                <w:noProof/>
                 <w:sz w:val="28"/>
                 <w:szCs w:val="28"/>
               </w:rPr>
-              <w:t>Разработка технического задания</w:t>
+              <w:t>АНАЛИЗ ПРЕДМЕТНОЙ ОБЛАСТИ</w:t>
             </w:r>
             <w:r>
               <w:rPr>
+                <w:rFonts w:ascii="Times New Roman" w:hAnsi="Times New Roman" w:cs="Times New Roman"/>
+                <w:noProof/>
                 <w:sz w:val="28"/>
                 <w:szCs w:val="28"/>
               </w:rPr>
               <w:tab/>
-              <w:t>9</w:t>
+            </w:r>
+            <w:r>
+              <w:rPr>
+                <w:rFonts w:ascii="Times New Roman" w:hAnsi="Times New Roman" w:cs="Times New Roman"/>
+                <w:noProof/>
+                <w:sz w:val="28"/>
+                <w:szCs w:val="28"/>
+              </w:rPr>
+              <w:fldChar w:fldCharType="begin"/>
+            </w:r>
+            <w:r>
+              <w:rPr>
+                <w:rFonts w:ascii="Times New Roman" w:hAnsi="Times New Roman" w:cs="Times New Roman"/>
+                <w:noProof/>
+                <w:sz w:val="28"/>
+                <w:szCs w:val="28"/>
+              </w:rPr>
+              <w:instrText xml:space="preserve"> PAGEREF _Toc221107720 \h </w:instrText>
+            </w:r>
+            <w:r>
+              <w:rPr>
+                <w:rFonts w:ascii="Times New Roman" w:hAnsi="Times New Roman" w:cs="Times New Roman"/>
+                <w:noProof/>
+                <w:sz w:val="28"/>
+                <w:szCs w:val="28"/>
+              </w:rPr>
+            </w:r>
+            <w:r>
+              <w:rPr>
+                <w:rFonts w:ascii="Times New Roman" w:hAnsi="Times New Roman" w:cs="Times New Roman"/>
+                <w:noProof/>
+                <w:sz w:val="28"/>
+                <w:szCs w:val="28"/>
+              </w:rPr>
+              <w:fldChar w:fldCharType="separate"/>
+            </w:r>
+            <w:r>
+              <w:rPr>
+                <w:rFonts w:ascii="Times New Roman" w:hAnsi="Times New Roman" w:cs="Times New Roman"/>
+                <w:noProof/>
+                <w:sz w:val="28"/>
+                <w:szCs w:val="28"/>
+              </w:rPr>
+              <w:t>5</w:t>
+            </w:r>
+            <w:r>
+              <w:rPr>
+                <w:rFonts w:ascii="Times New Roman" w:hAnsi="Times New Roman" w:cs="Times New Roman"/>
+                <w:noProof/>
+                <w:sz w:val="28"/>
+                <w:szCs w:val="28"/>
+              </w:rPr>
+              <w:fldChar w:fldCharType="end"/>
             </w:r>
           </w:hyperlink>
         </w:p>
         <w:p>
           <w:pPr>
-            <w:pStyle w:val="WPSOffice1"/>
+            <w:pStyle w:val="11"/>
             <w:tabs>
-              <w:tab w:val="right" w:leader="dot" w:pos="9355"/>
+              <w:tab w:val="right" w:leader="dot" w:pos="9345"/>
             </w:tabs>
-            <w:spacing w:line="360" w:lineRule="auto"/>
             <w:rPr>
+              <w:rFonts w:ascii="Times New Roman" w:eastAsiaTheme="minorEastAsia" w:hAnsi="Times New Roman" w:cs="Times New Roman"/>
+              <w:noProof/>
+              <w:kern w:val="2"/>
               <w:sz w:val="28"/>
               <w:szCs w:val="28"/>
+              <w:lang w:eastAsia="ru-RU"/>
+              <w14:ligatures w14:val="standardContextual"/>
             </w:rPr>
           </w:pPr>
-          <w:hyperlink w:anchor="_Toc22352" w:history="1">
+          <w:hyperlink w:anchor="_Toc221107721" w:history="1">
             <w:r>
               <w:rPr>
                 <w:rStyle w:val="a4"/>
+                <w:rFonts w:ascii="Times New Roman" w:hAnsi="Times New Roman" w:cs="Times New Roman"/>
+                <w:noProof/>
                 <w:sz w:val="28"/>
                 <w:szCs w:val="28"/>
               </w:rPr>
-              <w:t>Описание алгоритмов и функционирования программы</w:t>
+              <w:t>РАЗРАБОТКА ТЕХНИЧЕСКОГО ЗАДАНИЯ.</w:t>
             </w:r>
             <w:r>
               <w:rPr>
+                <w:rFonts w:ascii="Times New Roman" w:hAnsi="Times New Roman" w:cs="Times New Roman"/>
+                <w:noProof/>
                 <w:sz w:val="28"/>
                 <w:szCs w:val="28"/>
               </w:rPr>
               <w:tab/>
-              <w:t>1</w:t>
+            </w:r>
+            <w:r>
+              <w:rPr>
+                <w:rFonts w:ascii="Times New Roman" w:hAnsi="Times New Roman" w:cs="Times New Roman"/>
+                <w:noProof/>
+                <w:sz w:val="28"/>
+                <w:szCs w:val="28"/>
+              </w:rPr>
+              <w:fldChar w:fldCharType="begin"/>
+            </w:r>
+            <w:r>
+              <w:rPr>
+                <w:rFonts w:ascii="Times New Roman" w:hAnsi="Times New Roman" w:cs="Times New Roman"/>
+                <w:noProof/>
+                <w:sz w:val="28"/>
+                <w:szCs w:val="28"/>
+              </w:rPr>
+              <w:instrText xml:space="preserve"> PAGEREF _Toc221107721 \h </w:instrText>
+            </w:r>
+            <w:r>
+              <w:rPr>
+                <w:rFonts w:ascii="Times New Roman" w:hAnsi="Times New Roman" w:cs="Times New Roman"/>
+                <w:noProof/>
+                <w:sz w:val="28"/>
+                <w:szCs w:val="28"/>
+              </w:rPr>
+            </w:r>
+            <w:r>
+              <w:rPr>
+                <w:rFonts w:ascii="Times New Roman" w:hAnsi="Times New Roman" w:cs="Times New Roman"/>
+                <w:noProof/>
+                <w:sz w:val="28"/>
+                <w:szCs w:val="28"/>
+              </w:rPr>
+              <w:fldChar w:fldCharType="separate"/>
+            </w:r>
+            <w:r>
+              <w:rPr>
+                <w:rFonts w:ascii="Times New Roman" w:hAnsi="Times New Roman" w:cs="Times New Roman"/>
+                <w:noProof/>
+                <w:sz w:val="28"/>
+                <w:szCs w:val="28"/>
+              </w:rPr>
+              <w:t>7</w:t>
+            </w:r>
+            <w:r>
+              <w:rPr>
+                <w:rFonts w:ascii="Times New Roman" w:hAnsi="Times New Roman" w:cs="Times New Roman"/>
+                <w:noProof/>
+                <w:sz w:val="28"/>
+                <w:szCs w:val="28"/>
+              </w:rPr>
+              <w:fldChar w:fldCharType="end"/>
             </w:r>
           </w:hyperlink>
-          <w:r>
-            <w:rPr>
-              <w:sz w:val="28"/>
-              <w:szCs w:val="28"/>
-            </w:rPr>
-            <w:t>3</w:t>
-          </w:r>
         </w:p>
         <w:p>
           <w:pPr>
-            <w:pStyle w:val="WPSOffice1"/>
+            <w:pStyle w:val="11"/>
             <w:tabs>
-              <w:tab w:val="right" w:leader="dot" w:pos="9355"/>
+              <w:tab w:val="right" w:leader="dot" w:pos="9345"/>
             </w:tabs>
-            <w:spacing w:line="360" w:lineRule="auto"/>
             <w:rPr>
+              <w:rFonts w:ascii="Times New Roman" w:eastAsiaTheme="minorEastAsia" w:hAnsi="Times New Roman" w:cs="Times New Roman"/>
+              <w:noProof/>
+              <w:kern w:val="2"/>
               <w:sz w:val="28"/>
               <w:szCs w:val="28"/>
+              <w:lang w:eastAsia="ru-RU"/>
+              <w14:ligatures w14:val="standardContextual"/>
             </w:rPr>
           </w:pPr>
-          <w:hyperlink w:anchor="_Toc28938" w:history="1">
+          <w:hyperlink w:anchor="_Toc221107722" w:history="1">
             <w:r>
               <w:rPr>
                 <w:rStyle w:val="a4"/>
+                <w:rFonts w:ascii="Times New Roman" w:hAnsi="Times New Roman" w:cs="Times New Roman"/>
+                <w:noProof/>
                 <w:sz w:val="28"/>
                 <w:szCs w:val="28"/>
               </w:rPr>
-              <w:t>Тестирование программного модуля</w:t>
+              <w:t>СПИСОК ЛИТЕРАТУРЫ</w:t>
             </w:r>
             <w:r>
               <w:rPr>
+                <w:rFonts w:ascii="Times New Roman" w:hAnsi="Times New Roman" w:cs="Times New Roman"/>
+                <w:noProof/>
                 <w:sz w:val="28"/>
                 <w:szCs w:val="28"/>
               </w:rPr>
               <w:tab/>
-              <w:t>1</w:t>
+            </w:r>
+            <w:r>
+              <w:rPr>
+                <w:rFonts w:ascii="Times New Roman" w:hAnsi="Times New Roman" w:cs="Times New Roman"/>
+                <w:noProof/>
+                <w:sz w:val="28"/>
+                <w:szCs w:val="28"/>
+              </w:rPr>
+              <w:fldChar w:fldCharType="begin"/>
+            </w:r>
+            <w:r>
+              <w:rPr>
+                <w:rFonts w:ascii="Times New Roman" w:hAnsi="Times New Roman" w:cs="Times New Roman"/>
+                <w:noProof/>
+                <w:sz w:val="28"/>
+                <w:szCs w:val="28"/>
+              </w:rPr>
+              <w:instrText xml:space="preserve"> PAGEREF _Toc221107722 \h </w:instrText>
+            </w:r>
+            <w:r>
+              <w:rPr>
+                <w:rFonts w:ascii="Times New Roman" w:hAnsi="Times New Roman" w:cs="Times New Roman"/>
+                <w:noProof/>
+                <w:sz w:val="28"/>
+                <w:szCs w:val="28"/>
+              </w:rPr>
+            </w:r>
+            <w:r>
+              <w:rPr>
+                <w:rFonts w:ascii="Times New Roman" w:hAnsi="Times New Roman" w:cs="Times New Roman"/>
+                <w:noProof/>
+                <w:sz w:val="28"/>
+                <w:szCs w:val="28"/>
+              </w:rPr>
+              <w:fldChar w:fldCharType="separate"/>
+            </w:r>
+            <w:r>
+              <w:rPr>
+                <w:rFonts w:ascii="Times New Roman" w:hAnsi="Times New Roman" w:cs="Times New Roman"/>
+                <w:noProof/>
+                <w:sz w:val="28"/>
+                <w:szCs w:val="28"/>
+              </w:rPr>
+              <w:t>13</w:t>
+            </w:r>
+            <w:r>
+              <w:rPr>
+                <w:rFonts w:ascii="Times New Roman" w:hAnsi="Times New Roman" w:cs="Times New Roman"/>
+                <w:noProof/>
+                <w:sz w:val="28"/>
+                <w:szCs w:val="28"/>
+              </w:rPr>
+              <w:fldChar w:fldCharType="end"/>
             </w:r>
           </w:hyperlink>
-          <w:r>
-            <w:rPr>
-              <w:sz w:val="28"/>
-              <w:szCs w:val="28"/>
-            </w:rPr>
-            <w:t>7</w:t>
-          </w:r>
         </w:p>
         <w:p>
           <w:pPr>
-            <w:pStyle w:val="WPSOffice1"/>
+            <w:pStyle w:val="11"/>
             <w:tabs>
-              <w:tab w:val="right" w:leader="dot" w:pos="9355"/>
+              <w:tab w:val="right" w:leader="dot" w:pos="9345"/>
             </w:tabs>
-            <w:spacing w:line="360" w:lineRule="auto"/>
             <w:rPr>
+              <w:rFonts w:ascii="Times New Roman" w:eastAsiaTheme="minorEastAsia" w:hAnsi="Times New Roman" w:cs="Times New Roman"/>
+              <w:noProof/>
+              <w:kern w:val="2"/>
               <w:sz w:val="28"/>
               <w:szCs w:val="28"/>
+              <w:lang w:eastAsia="ru-RU"/>
+              <w14:ligatures w14:val="standardContextual"/>
             </w:rPr>
           </w:pPr>
-          <w:hyperlink w:anchor="_Toc6050" w:history="1">
+          <w:hyperlink w:anchor="_Toc221107723" w:history="1">
             <w:r>
               <w:rPr>
                 <w:rStyle w:val="a4"/>
+                <w:rFonts w:ascii="Times New Roman" w:hAnsi="Times New Roman" w:cs="Times New Roman"/>
+                <w:noProof/>
                 <w:sz w:val="28"/>
                 <w:szCs w:val="28"/>
               </w:rPr>
-              <w:t>Руководство пользователя</w:t>
+              <w:t>ПРИЛОЖЕНИЯ</w:t>
             </w:r>
             <w:r>
               <w:rPr>
+                <w:rFonts w:ascii="Times New Roman" w:hAnsi="Times New Roman" w:cs="Times New Roman"/>
+                <w:noProof/>
                 <w:sz w:val="28"/>
                 <w:szCs w:val="28"/>
               </w:rPr>
               <w:tab/>
-              <w:t>2</w:t>
+            </w:r>
+            <w:r>
+              <w:rPr>
+                <w:rFonts w:ascii="Times New Roman" w:hAnsi="Times New Roman" w:cs="Times New Roman"/>
+                <w:noProof/>
+                <w:sz w:val="28"/>
+                <w:szCs w:val="28"/>
+              </w:rPr>
+              <w:fldChar w:fldCharType="begin"/>
+            </w:r>
+            <w:r>
+              <w:rPr>
+                <w:rFonts w:ascii="Times New Roman" w:hAnsi="Times New Roman" w:cs="Times New Roman"/>
+                <w:noProof/>
+                <w:sz w:val="28"/>
+                <w:szCs w:val="28"/>
+              </w:rPr>
+              <w:instrText xml:space="preserve"> PAGEREF _Toc221107723 \h </w:instrText>
+            </w:r>
+            <w:r>
+              <w:rPr>
+                <w:rFonts w:ascii="Times New Roman" w:hAnsi="Times New Roman" w:cs="Times New Roman"/>
+                <w:noProof/>
+                <w:sz w:val="28"/>
+                <w:szCs w:val="28"/>
+              </w:rPr>
+            </w:r>
+            <w:r>
+              <w:rPr>
+                <w:rFonts w:ascii="Times New Roman" w:hAnsi="Times New Roman" w:cs="Times New Roman"/>
+                <w:noProof/>
+                <w:sz w:val="28"/>
+                <w:szCs w:val="28"/>
+              </w:rPr>
+              <w:fldChar w:fldCharType="separate"/>
+            </w:r>
+            <w:r>
+              <w:rPr>
+                <w:rFonts w:ascii="Times New Roman" w:hAnsi="Times New Roman" w:cs="Times New Roman"/>
+                <w:noProof/>
+                <w:sz w:val="28"/>
+                <w:szCs w:val="28"/>
+              </w:rPr>
+              <w:t>14</w:t>
+            </w:r>
+            <w:r>
+              <w:rPr>
+                <w:rFonts w:ascii="Times New Roman" w:hAnsi="Times New Roman" w:cs="Times New Roman"/>
+                <w:noProof/>
+                <w:sz w:val="28"/>
+                <w:szCs w:val="28"/>
+              </w:rPr>
+              <w:fldChar w:fldCharType="end"/>
             </w:r>
           </w:hyperlink>
-          <w:r>
-            <w:rPr>
-              <w:sz w:val="28"/>
-              <w:szCs w:val="28"/>
-            </w:rPr>
-            <w:t>5</w:t>
-          </w:r>
         </w:p>
         <w:p>
           <w:pPr>
-            <w:pStyle w:val="WPSOffice1"/>
+            <w:pStyle w:val="11"/>
             <w:tabs>
-              <w:tab w:val="right" w:leader="dot" w:pos="9355"/>
+              <w:tab w:val="right" w:leader="dot" w:pos="9345"/>
             </w:tabs>
-            <w:spacing w:line="360" w:lineRule="auto"/>
             <w:rPr>
+              <w:rFonts w:ascii="Times New Roman" w:eastAsiaTheme="minorEastAsia" w:hAnsi="Times New Roman" w:cs="Times New Roman"/>
+              <w:noProof/>
+              <w:kern w:val="2"/>
               <w:sz w:val="28"/>
               <w:szCs w:val="28"/>
+              <w:lang w:eastAsia="ru-RU"/>
+              <w14:ligatures w14:val="standardContextual"/>
             </w:rPr>
           </w:pPr>
-          <w:hyperlink w:anchor="_Toc28727" w:history="1">
+          <w:hyperlink w:anchor="_Toc221107724" w:history="1">
             <w:r>
               <w:rPr>
                 <w:rStyle w:val="a4"/>
+                <w:rFonts w:ascii="Times New Roman" w:hAnsi="Times New Roman" w:cs="Times New Roman"/>
+                <w:noProof/>
                 <w:sz w:val="28"/>
                 <w:szCs w:val="28"/>
               </w:rPr>
-              <w:t>Заключение</w:t>
+              <w:t>КОД ПРОГРАММЫ</w:t>
             </w:r>
             <w:r>
               <w:rPr>
+                <w:rFonts w:ascii="Times New Roman" w:hAnsi="Times New Roman" w:cs="Times New Roman"/>
+                <w:noProof/>
                 <w:sz w:val="28"/>
                 <w:szCs w:val="28"/>
               </w:rPr>
               <w:tab/>
-              <w:t>2</w:t>
             </w:r>
-          </w:hyperlink>
-          <w:r>
-            <w:rPr>
-              <w:sz w:val="28"/>
-              <w:szCs w:val="28"/>
-            </w:rPr>
-            <w:t>7</w:t>
-          </w:r>
-        </w:p>
-        <w:p>
-          <w:pPr>
-            <w:pStyle w:val="WPSOffice1"/>
-            <w:tabs>
-              <w:tab w:val="right" w:leader="dot" w:pos="9355"/>
-            </w:tabs>
-            <w:spacing w:line="360" w:lineRule="auto"/>
-            <w:rPr>
-              <w:sz w:val="28"/>
-              <w:szCs w:val="28"/>
-            </w:rPr>
-          </w:pPr>
-          <w:hyperlink w:anchor="_Toc19023" w:history="1">
             <w:r>
               <w:rPr>
-                <w:rStyle w:val="a4"/>
+                <w:rFonts w:ascii="Times New Roman" w:hAnsi="Times New Roman" w:cs="Times New Roman"/>
+                <w:noProof/>
                 <w:sz w:val="28"/>
                 <w:szCs w:val="28"/>
               </w:rPr>
-              <w:t>Список литературы</w:t>
+              <w:fldChar w:fldCharType="begin"/>
             </w:r>
             <w:r>
               <w:rPr>
+                <w:rFonts w:ascii="Times New Roman" w:hAnsi="Times New Roman" w:cs="Times New Roman"/>
+                <w:noProof/>
                 <w:sz w:val="28"/>
                 <w:szCs w:val="28"/>
               </w:rPr>
-              <w:tab/>
-              <w:t>2</w:t>
+              <w:instrText xml:space="preserve"> PAGEREF _Toc221107724 \h </w:instrText>
             </w:r>
-          </w:hyperlink>
-          <w:r>
-            <w:rPr>
-              <w:sz w:val="28"/>
-              <w:szCs w:val="28"/>
-            </w:rPr>
-            <w:t>8</w:t>
-          </w:r>
-        </w:p>
-        <w:p>
-          <w:pPr>
-            <w:pStyle w:val="WPSOffice1"/>
-            <w:tabs>
-              <w:tab w:val="right" w:leader="dot" w:pos="9355"/>
-            </w:tabs>
-            <w:spacing w:line="360" w:lineRule="auto"/>
-            <w:rPr>
-              <w:sz w:val="28"/>
-              <w:szCs w:val="28"/>
-            </w:rPr>
-          </w:pPr>
-          <w:hyperlink w:anchor="_Toc30128" w:history="1">
             <w:r>
               <w:rPr>
-                <w:rStyle w:val="a4"/>
+                <w:rFonts w:ascii="Times New Roman" w:hAnsi="Times New Roman" w:cs="Times New Roman"/>
+                <w:noProof/>
                 <w:sz w:val="28"/>
                 <w:szCs w:val="28"/>
               </w:rPr>
-              <w:t>Приложение</w:t>
             </w:r>
             <w:r>
               <w:rPr>
+                <w:rFonts w:ascii="Times New Roman" w:hAnsi="Times New Roman" w:cs="Times New Roman"/>
+                <w:noProof/>
                 <w:sz w:val="28"/>
                 <w:szCs w:val="28"/>
               </w:rPr>
-              <w:tab/>
-              <w:t>2</w:t>
+              <w:fldChar w:fldCharType="separate"/>
+            </w:r>
+            <w:r>
+              <w:rPr>
+                <w:rFonts w:ascii="Times New Roman" w:hAnsi="Times New Roman" w:cs="Times New Roman"/>
+                <w:noProof/>
+                <w:sz w:val="28"/>
+                <w:szCs w:val="28"/>
+              </w:rPr>
+              <w:t>15</w:t>
+            </w:r>
+            <w:r>
+              <w:rPr>
+                <w:rFonts w:ascii="Times New Roman" w:hAnsi="Times New Roman" w:cs="Times New Roman"/>
+                <w:noProof/>
+                <w:sz w:val="28"/>
+                <w:szCs w:val="28"/>
+              </w:rPr>
+              <w:fldChar w:fldCharType="end"/>
             </w:r>
           </w:hyperlink>
-          <w:r>
-            <w:rPr>
-              <w:sz w:val="28"/>
-              <w:szCs w:val="28"/>
-            </w:rPr>
-            <w:t>9</w:t>
-          </w:r>
         </w:p>
         <w:p>
           <w:pPr>
             <w:spacing w:line="360" w:lineRule="auto"/>
             <w:rPr>
+              <w:rFonts w:ascii="Times New Roman" w:hAnsi="Times New Roman" w:cs="Times New Roman"/>
               <w:sz w:val="28"/>
               <w:szCs w:val="28"/>
             </w:rPr>
           </w:pPr>
           <w:r>
             <w:rPr>
+              <w:rFonts w:ascii="Times New Roman" w:hAnsi="Times New Roman" w:cs="Times New Roman"/>
               <w:sz w:val="28"/>
               <w:szCs w:val="28"/>
             </w:rPr>
@@ -1004,7 +1310,15 @@
         </w:p>
       </w:sdtContent>
     </w:sdt>
-    <w:p/>
+    <w:p>
+      <w:pPr>
+        <w:rPr>
+          <w:rFonts w:ascii="Times New Roman" w:hAnsi="Times New Roman" w:cs="Times New Roman"/>
+          <w:sz w:val="28"/>
+          <w:szCs w:val="28"/>
+        </w:rPr>
+      </w:pPr>
+    </w:p>
     <w:p>
       <w:pPr>
         <w:rPr>
@@ -1026,14 +1340,28 @@
     <w:p>
       <w:pPr>
         <w:pStyle w:val="20"/>
-      </w:pPr>
-      <w:r>
+        <w:rPr>
+          <w:rFonts w:cs="Times New Roman"/>
+          <w:szCs w:val="28"/>
+        </w:rPr>
+      </w:pPr>
+      <w:bookmarkStart w:id="1" w:name="_Toc221107719"/>
+      <w:r>
+        <w:rPr>
+          <w:rFonts w:cs="Times New Roman"/>
+          <w:szCs w:val="28"/>
+        </w:rPr>
         <w:lastRenderedPageBreak/>
         <w:t>В</w:t>
       </w:r>
       <w:r>
+        <w:rPr>
+          <w:rFonts w:cs="Times New Roman"/>
+          <w:szCs w:val="28"/>
+        </w:rPr>
         <w:t>ВЕДЕНИЕ</w:t>
       </w:r>
+      <w:bookmarkEnd w:id="1"/>
     </w:p>
     <w:p>
       <w:pPr>
@@ -1053,14 +1381,14 @@
         <w:ind w:firstLine="709"/>
         <w:jc w:val="both"/>
         <w:rPr>
-          <w:rFonts w:ascii="Times New Roman" w:hAnsi="Times New Roman"/>
-          <w:sz w:val="28"/>
-          <w:szCs w:val="28"/>
-        </w:rPr>
-      </w:pPr>
-      <w:r>
-        <w:rPr>
-          <w:rFonts w:ascii="Times New Roman" w:hAnsi="Times New Roman"/>
+          <w:rFonts w:ascii="Times New Roman" w:hAnsi="Times New Roman" w:cs="Times New Roman"/>
+          <w:sz w:val="28"/>
+          <w:szCs w:val="28"/>
+        </w:rPr>
+      </w:pPr>
+      <w:r>
+        <w:rPr>
+          <w:rFonts w:ascii="Times New Roman" w:hAnsi="Times New Roman" w:cs="Times New Roman"/>
           <w:sz w:val="28"/>
           <w:szCs w:val="28"/>
         </w:rPr>
@@ -1073,34 +1401,52 @@
         <w:ind w:firstLine="709"/>
         <w:jc w:val="both"/>
         <w:rPr>
-          <w:rFonts w:ascii="Times New Roman" w:hAnsi="Times New Roman"/>
-          <w:sz w:val="28"/>
-          <w:szCs w:val="28"/>
-        </w:rPr>
-      </w:pPr>
-      <w:r>
-        <w:rPr>
-          <w:rFonts w:ascii="Times New Roman" w:hAnsi="Times New Roman"/>
-          <w:sz w:val="28"/>
-          <w:szCs w:val="28"/>
-        </w:rPr>
-        <w:t>Создание специализированного программного модуля для учёта заказов в автосервисе является не только средством повышения эффективности работы, но и фактором стратегического преимущества, позволяющим улучшить качество сервиса, ускорить процесс оформления заказов и минимизировать риски потери или искажения информации. Современные технологии разработки, включая платформу .NET, язык C#, фреймворк WPF с применением Material Design, а также реляционные базы данных, позволяют создавать надёжные, удобные и масштабируемые решения, адаптированные под реальные условия работы автосервиса.</w:t>
-      </w:r>
-    </w:p>
-    <w:p>
-      <w:pPr>
-        <w:spacing w:after="0" w:line="360" w:lineRule="auto"/>
-        <w:ind w:firstLine="709"/>
-        <w:jc w:val="both"/>
-        <w:rPr>
-          <w:rFonts w:ascii="Times New Roman" w:hAnsi="Times New Roman"/>
-          <w:sz w:val="28"/>
-          <w:szCs w:val="28"/>
-        </w:rPr>
-      </w:pPr>
-      <w:r>
-        <w:rPr>
-          <w:rFonts w:ascii="Times New Roman" w:hAnsi="Times New Roman"/>
+          <w:rFonts w:ascii="Times New Roman" w:hAnsi="Times New Roman" w:cs="Times New Roman"/>
+          <w:sz w:val="28"/>
+          <w:szCs w:val="28"/>
+        </w:rPr>
+      </w:pPr>
+      <w:r>
+        <w:rPr>
+          <w:rFonts w:ascii="Times New Roman" w:hAnsi="Times New Roman" w:cs="Times New Roman"/>
+          <w:sz w:val="28"/>
+          <w:szCs w:val="28"/>
+        </w:rPr>
+        <w:t xml:space="preserve">Создание специализированного программного модуля для учёта заказов в автосервисе является не только средством повышения эффективности работы, но и фактором стратегического преимущества, позволяющим улучшить качество сервиса, ускорить процесс оформления заказов и минимизировать риски потери или искажения информации. Современные технологии разработки, включая платформу .NET, язык C#, фреймворк WPF с применением </w:t>
+      </w:r>
+      <w:proofErr w:type="spellStart"/>
+      <w:r>
+        <w:rPr>
+          <w:rFonts w:ascii="Times New Roman" w:hAnsi="Times New Roman" w:cs="Times New Roman"/>
+          <w:sz w:val="28"/>
+          <w:szCs w:val="28"/>
+        </w:rPr>
+        <w:t>Material</w:t>
+      </w:r>
+      <w:proofErr w:type="spellEnd"/>
+      <w:r>
+        <w:rPr>
+          <w:rFonts w:ascii="Times New Roman" w:hAnsi="Times New Roman" w:cs="Times New Roman"/>
+          <w:sz w:val="28"/>
+          <w:szCs w:val="28"/>
+        </w:rPr>
+        <w:t xml:space="preserve"> Design, а также реляционные базы данных, позволяют создавать надёжные, удобные и масштабируемые решения, адаптированные под реальные условия работы автосервиса.</w:t>
+      </w:r>
+    </w:p>
+    <w:p>
+      <w:pPr>
+        <w:spacing w:after="0" w:line="360" w:lineRule="auto"/>
+        <w:ind w:firstLine="709"/>
+        <w:jc w:val="both"/>
+        <w:rPr>
+          <w:rFonts w:ascii="Times New Roman" w:hAnsi="Times New Roman" w:cs="Times New Roman"/>
+          <w:sz w:val="28"/>
+          <w:szCs w:val="28"/>
+        </w:rPr>
+      </w:pPr>
+      <w:r>
+        <w:rPr>
+          <w:rFonts w:ascii="Times New Roman" w:hAnsi="Times New Roman" w:cs="Times New Roman"/>
           <w:sz w:val="28"/>
           <w:szCs w:val="28"/>
         </w:rPr>
@@ -1113,14 +1459,14 @@
         <w:ind w:firstLine="709"/>
         <w:jc w:val="both"/>
         <w:rPr>
-          <w:rFonts w:ascii="Times New Roman" w:hAnsi="Times New Roman"/>
-          <w:sz w:val="28"/>
-          <w:szCs w:val="28"/>
-        </w:rPr>
-      </w:pPr>
-      <w:r>
-        <w:rPr>
-          <w:rFonts w:ascii="Times New Roman" w:hAnsi="Times New Roman"/>
+          <w:rFonts w:ascii="Times New Roman" w:hAnsi="Times New Roman" w:cs="Times New Roman"/>
+          <w:sz w:val="28"/>
+          <w:szCs w:val="28"/>
+        </w:rPr>
+      </w:pPr>
+      <w:r>
+        <w:rPr>
+          <w:rFonts w:ascii="Times New Roman" w:hAnsi="Times New Roman" w:cs="Times New Roman"/>
           <w:b/>
           <w:bCs/>
           <w:sz w:val="28"/>
@@ -1130,7 +1476,7 @@
       </w:r>
       <w:r>
         <w:rPr>
-          <w:rFonts w:ascii="Times New Roman" w:hAnsi="Times New Roman"/>
+          <w:rFonts w:ascii="Times New Roman" w:hAnsi="Times New Roman" w:cs="Times New Roman"/>
           <w:sz w:val="28"/>
           <w:szCs w:val="28"/>
         </w:rPr>
@@ -1138,7 +1484,7 @@
       </w:r>
       <w:r>
         <w:rPr>
-          <w:rFonts w:ascii="Times New Roman" w:hAnsi="Times New Roman"/>
+          <w:rFonts w:ascii="Times New Roman" w:hAnsi="Times New Roman" w:cs="Times New Roman"/>
           <w:sz w:val="28"/>
           <w:szCs w:val="28"/>
         </w:rPr>
@@ -1146,17 +1492,18 @@
       </w:r>
       <w:r>
         <w:rPr>
-          <w:rFonts w:ascii="Times New Roman" w:hAnsi="Times New Roman"/>
+          <w:rFonts w:ascii="Times New Roman" w:hAnsi="Times New Roman" w:cs="Times New Roman"/>
           <w:b/>
           <w:bCs/>
           <w:sz w:val="28"/>
           <w:szCs w:val="28"/>
         </w:rPr>
+        <w:lastRenderedPageBreak/>
         <w:t>Предмет исследования</w:t>
       </w:r>
       <w:r>
         <w:rPr>
-          <w:rFonts w:ascii="Times New Roman" w:hAnsi="Times New Roman"/>
+          <w:rFonts w:ascii="Times New Roman" w:hAnsi="Times New Roman" w:cs="Times New Roman"/>
           <w:sz w:val="28"/>
           <w:szCs w:val="28"/>
         </w:rPr>
@@ -1164,7 +1511,7 @@
       </w:r>
       <w:r>
         <w:rPr>
-          <w:rFonts w:ascii="Times New Roman" w:hAnsi="Times New Roman"/>
+          <w:rFonts w:ascii="Times New Roman" w:hAnsi="Times New Roman" w:cs="Times New Roman"/>
           <w:sz w:val="28"/>
           <w:szCs w:val="28"/>
         </w:rPr>
@@ -1172,18 +1519,17 @@
       </w:r>
       <w:r>
         <w:rPr>
-          <w:rFonts w:ascii="Times New Roman" w:hAnsi="Times New Roman"/>
+          <w:rFonts w:ascii="Times New Roman" w:hAnsi="Times New Roman" w:cs="Times New Roman"/>
           <w:b/>
           <w:bCs/>
           <w:sz w:val="28"/>
           <w:szCs w:val="28"/>
         </w:rPr>
-        <w:lastRenderedPageBreak/>
         <w:t>Цель курсового проекта</w:t>
       </w:r>
       <w:r>
         <w:rPr>
-          <w:rFonts w:ascii="Times New Roman" w:hAnsi="Times New Roman"/>
+          <w:rFonts w:ascii="Times New Roman" w:hAnsi="Times New Roman" w:cs="Times New Roman"/>
           <w:sz w:val="28"/>
           <w:szCs w:val="28"/>
         </w:rPr>
@@ -1196,14 +1542,14 @@
         <w:ind w:firstLine="709"/>
         <w:jc w:val="both"/>
         <w:rPr>
-          <w:rFonts w:ascii="Times New Roman" w:hAnsi="Times New Roman"/>
-          <w:sz w:val="28"/>
-          <w:szCs w:val="28"/>
-        </w:rPr>
-      </w:pPr>
-      <w:r>
-        <w:rPr>
-          <w:rFonts w:ascii="Times New Roman" w:hAnsi="Times New Roman"/>
+          <w:rFonts w:ascii="Times New Roman" w:hAnsi="Times New Roman" w:cs="Times New Roman"/>
+          <w:sz w:val="28"/>
+          <w:szCs w:val="28"/>
+        </w:rPr>
+      </w:pPr>
+      <w:r>
+        <w:rPr>
+          <w:rFonts w:ascii="Times New Roman" w:hAnsi="Times New Roman" w:cs="Times New Roman"/>
           <w:b/>
           <w:bCs/>
           <w:sz w:val="28"/>
@@ -1222,14 +1568,14 @@
         <w:ind w:firstLine="709"/>
         <w:jc w:val="both"/>
         <w:rPr>
-          <w:rFonts w:ascii="Times New Roman" w:hAnsi="Times New Roman"/>
-          <w:sz w:val="28"/>
-          <w:szCs w:val="28"/>
-        </w:rPr>
-      </w:pPr>
-      <w:r>
-        <w:rPr>
-          <w:rFonts w:ascii="Times New Roman" w:hAnsi="Times New Roman"/>
+          <w:rFonts w:ascii="Times New Roman" w:hAnsi="Times New Roman" w:cs="Times New Roman"/>
+          <w:sz w:val="28"/>
+          <w:szCs w:val="28"/>
+        </w:rPr>
+      </w:pPr>
+      <w:r>
+        <w:rPr>
+          <w:rFonts w:ascii="Times New Roman" w:hAnsi="Times New Roman" w:cs="Times New Roman"/>
           <w:sz w:val="28"/>
           <w:szCs w:val="28"/>
         </w:rPr>
@@ -1246,14 +1592,14 @@
         <w:ind w:firstLine="709"/>
         <w:jc w:val="both"/>
         <w:rPr>
-          <w:rFonts w:ascii="Times New Roman" w:hAnsi="Times New Roman"/>
-          <w:sz w:val="28"/>
-          <w:szCs w:val="28"/>
-        </w:rPr>
-      </w:pPr>
-      <w:r>
-        <w:rPr>
-          <w:rFonts w:ascii="Times New Roman" w:hAnsi="Times New Roman"/>
+          <w:rFonts w:ascii="Times New Roman" w:hAnsi="Times New Roman" w:cs="Times New Roman"/>
+          <w:sz w:val="28"/>
+          <w:szCs w:val="28"/>
+        </w:rPr>
+      </w:pPr>
+      <w:r>
+        <w:rPr>
+          <w:rFonts w:ascii="Times New Roman" w:hAnsi="Times New Roman" w:cs="Times New Roman"/>
           <w:sz w:val="28"/>
           <w:szCs w:val="28"/>
         </w:rPr>
@@ -1270,14 +1616,14 @@
         <w:ind w:firstLine="709"/>
         <w:jc w:val="both"/>
         <w:rPr>
-          <w:rFonts w:ascii="Times New Roman" w:hAnsi="Times New Roman"/>
-          <w:sz w:val="28"/>
-          <w:szCs w:val="28"/>
-        </w:rPr>
-      </w:pPr>
-      <w:r>
-        <w:rPr>
-          <w:rFonts w:ascii="Times New Roman" w:hAnsi="Times New Roman"/>
+          <w:rFonts w:ascii="Times New Roman" w:hAnsi="Times New Roman" w:cs="Times New Roman"/>
+          <w:sz w:val="28"/>
+          <w:szCs w:val="28"/>
+        </w:rPr>
+      </w:pPr>
+      <w:r>
+        <w:rPr>
+          <w:rFonts w:ascii="Times New Roman" w:hAnsi="Times New Roman" w:cs="Times New Roman"/>
           <w:sz w:val="28"/>
           <w:szCs w:val="28"/>
         </w:rPr>
@@ -1294,14 +1640,14 @@
         <w:ind w:firstLine="709"/>
         <w:jc w:val="both"/>
         <w:rPr>
-          <w:rFonts w:ascii="Times New Roman" w:hAnsi="Times New Roman"/>
-          <w:sz w:val="28"/>
-          <w:szCs w:val="28"/>
-        </w:rPr>
-      </w:pPr>
-      <w:r>
-        <w:rPr>
-          <w:rFonts w:ascii="Times New Roman" w:hAnsi="Times New Roman"/>
+          <w:rFonts w:ascii="Times New Roman" w:hAnsi="Times New Roman" w:cs="Times New Roman"/>
+          <w:sz w:val="28"/>
+          <w:szCs w:val="28"/>
+        </w:rPr>
+      </w:pPr>
+      <w:r>
+        <w:rPr>
+          <w:rFonts w:ascii="Times New Roman" w:hAnsi="Times New Roman" w:cs="Times New Roman"/>
           <w:sz w:val="28"/>
           <w:szCs w:val="28"/>
         </w:rPr>
@@ -1318,14 +1664,14 @@
         <w:ind w:firstLine="709"/>
         <w:jc w:val="both"/>
         <w:rPr>
-          <w:rFonts w:ascii="Times New Roman" w:hAnsi="Times New Roman"/>
-          <w:sz w:val="28"/>
-          <w:szCs w:val="28"/>
-        </w:rPr>
-      </w:pPr>
-      <w:r>
-        <w:rPr>
-          <w:rFonts w:ascii="Times New Roman" w:hAnsi="Times New Roman"/>
+          <w:rFonts w:ascii="Times New Roman" w:hAnsi="Times New Roman" w:cs="Times New Roman"/>
+          <w:sz w:val="28"/>
+          <w:szCs w:val="28"/>
+        </w:rPr>
+      </w:pPr>
+      <w:r>
+        <w:rPr>
+          <w:rFonts w:ascii="Times New Roman" w:hAnsi="Times New Roman" w:cs="Times New Roman"/>
           <w:sz w:val="28"/>
           <w:szCs w:val="28"/>
         </w:rPr>
@@ -1338,14 +1684,14 @@
         <w:ind w:firstLine="709"/>
         <w:jc w:val="both"/>
         <w:rPr>
-          <w:rFonts w:ascii="Times New Roman" w:hAnsi="Times New Roman"/>
-          <w:sz w:val="28"/>
-          <w:szCs w:val="28"/>
-        </w:rPr>
-      </w:pPr>
-      <w:r>
-        <w:rPr>
-          <w:rFonts w:ascii="Times New Roman" w:hAnsi="Times New Roman"/>
+          <w:rFonts w:ascii="Times New Roman" w:hAnsi="Times New Roman" w:cs="Times New Roman"/>
+          <w:sz w:val="28"/>
+          <w:szCs w:val="28"/>
+        </w:rPr>
+      </w:pPr>
+      <w:r>
+        <w:rPr>
+          <w:rFonts w:ascii="Times New Roman" w:hAnsi="Times New Roman" w:cs="Times New Roman"/>
           <w:b/>
           <w:bCs/>
           <w:sz w:val="28"/>
@@ -1355,7 +1701,7 @@
       </w:r>
       <w:r>
         <w:rPr>
-          <w:rFonts w:ascii="Times New Roman" w:hAnsi="Times New Roman"/>
+          <w:rFonts w:ascii="Times New Roman" w:hAnsi="Times New Roman" w:cs="Times New Roman"/>
           <w:sz w:val="28"/>
           <w:szCs w:val="28"/>
         </w:rPr>
@@ -1368,14 +1714,14 @@
         <w:ind w:firstLine="709"/>
         <w:jc w:val="both"/>
         <w:rPr>
-          <w:rFonts w:ascii="Times New Roman" w:hAnsi="Times New Roman"/>
-          <w:sz w:val="28"/>
-          <w:szCs w:val="28"/>
-        </w:rPr>
-      </w:pPr>
-      <w:r>
-        <w:rPr>
-          <w:rFonts w:ascii="Times New Roman" w:hAnsi="Times New Roman"/>
+          <w:rFonts w:ascii="Times New Roman" w:hAnsi="Times New Roman" w:cs="Times New Roman"/>
+          <w:sz w:val="28"/>
+          <w:szCs w:val="28"/>
+        </w:rPr>
+      </w:pPr>
+      <w:r>
+        <w:rPr>
+          <w:rFonts w:ascii="Times New Roman" w:hAnsi="Times New Roman" w:cs="Times New Roman"/>
           <w:sz w:val="28"/>
           <w:szCs w:val="28"/>
         </w:rPr>
@@ -1385,14 +1731,14 @@
     <w:p>
       <w:pPr>
         <w:rPr>
-          <w:rFonts w:ascii="Times New Roman" w:hAnsi="Times New Roman"/>
-          <w:sz w:val="28"/>
-          <w:szCs w:val="28"/>
-        </w:rPr>
-      </w:pPr>
-      <w:r>
-        <w:rPr>
-          <w:rFonts w:ascii="Times New Roman" w:hAnsi="Times New Roman"/>
+          <w:rFonts w:ascii="Times New Roman" w:hAnsi="Times New Roman" w:cs="Times New Roman"/>
+          <w:sz w:val="28"/>
+          <w:szCs w:val="28"/>
+        </w:rPr>
+      </w:pPr>
+      <w:r>
+        <w:rPr>
+          <w:rFonts w:ascii="Times New Roman" w:hAnsi="Times New Roman" w:cs="Times New Roman"/>
           <w:sz w:val="28"/>
           <w:szCs w:val="28"/>
         </w:rPr>
@@ -1401,27 +1747,24 @@
     </w:p>
     <w:p>
       <w:pPr>
-        <w:ind w:firstLine="709"/>
-        <w:jc w:val="center"/>
-        <w:rPr>
-          <w:rFonts w:ascii="Times New Roman" w:hAnsi="Times New Roman" w:cs="Times New Roman"/>
-          <w:b/>
-          <w:sz w:val="28"/>
-          <w:szCs w:val="28"/>
-        </w:rPr>
-      </w:pPr>
-      <w:bookmarkStart w:id="0" w:name="_Toc116224811"/>
-      <w:r>
-        <w:rPr>
-          <w:rFonts w:ascii="Times New Roman" w:hAnsi="Times New Roman" w:cs="Times New Roman"/>
-          <w:b/>
-          <w:sz w:val="28"/>
+        <w:pStyle w:val="20"/>
+        <w:rPr>
+          <w:rFonts w:cs="Times New Roman"/>
+          <w:szCs w:val="28"/>
+        </w:rPr>
+      </w:pPr>
+      <w:bookmarkStart w:id="2" w:name="_Toc116224811"/>
+      <w:bookmarkStart w:id="3" w:name="_Toc221107720"/>
+      <w:r>
+        <w:rPr>
+          <w:rFonts w:cs="Times New Roman"/>
           <w:szCs w:val="28"/>
         </w:rPr>
         <w:lastRenderedPageBreak/>
         <w:t>АНАЛИЗ ПРЕДМЕТНОЙ ОБЛАСТИ</w:t>
       </w:r>
-      <w:bookmarkEnd w:id="0"/>
+      <w:bookmarkEnd w:id="2"/>
+      <w:bookmarkEnd w:id="3"/>
     </w:p>
     <w:p>
       <w:pPr>
@@ -1452,23 +1795,7 @@
           <w:sz w:val="28"/>
           <w:szCs w:val="28"/>
         </w:rPr>
-        <w:t xml:space="preserve">Автосервис представляет собой предприятие сферы услуг, осуществляющее техническое обслуживание и ремонт транспортных средств. </w:t>
-      </w:r>
-      <w:r>
-        <w:rPr>
-          <w:rFonts w:ascii="Times New Roman" w:hAnsi="Times New Roman" w:cs="Times New Roman"/>
-          <w:sz w:val="28"/>
-          <w:szCs w:val="28"/>
-        </w:rPr>
-        <w:t>С</w:t>
-      </w:r>
-      <w:r>
-        <w:rPr>
-          <w:rFonts w:ascii="Times New Roman" w:hAnsi="Times New Roman" w:cs="Times New Roman"/>
-          <w:sz w:val="28"/>
-          <w:szCs w:val="28"/>
-        </w:rPr>
-        <w:t>труктура автосервиса включает следующие элементы:</w:t>
+        <w:t>Автосервис представляет собой предприятие сферы услуг, осуществляющее техническое обслуживание и ремонт транспортных средств. Структура автосервиса включает следующие элементы:</w:t>
       </w:r>
     </w:p>
     <w:p>
@@ -1582,6 +1909,7 @@
           <w:szCs w:val="28"/>
         </w:rPr>
       </w:pPr>
+      <w:proofErr w:type="gramStart"/>
       <w:r>
         <w:rPr>
           <w:rFonts w:ascii="Times New Roman" w:hAnsi="Times New Roman" w:cs="Times New Roman"/>
@@ -1590,21 +1918,14 @@
         </w:rPr>
         <w:t>бухгалтерия</w:t>
       </w:r>
-      <w:r>
-        <w:rPr>
-          <w:rFonts w:ascii="Times New Roman" w:hAnsi="Times New Roman" w:cs="Times New Roman"/>
-          <w:sz w:val="28"/>
-          <w:szCs w:val="28"/>
-        </w:rPr>
-        <w:t xml:space="preserve"> </w:t>
-      </w:r>
-      <w:r>
-        <w:rPr>
-          <w:rFonts w:ascii="Times New Roman" w:hAnsi="Times New Roman" w:cs="Times New Roman"/>
-          <w:sz w:val="28"/>
-          <w:szCs w:val="28"/>
-        </w:rPr>
-        <w:t>осуществляющая финансовый учёт и расчёты.</w:t>
+      <w:proofErr w:type="gramEnd"/>
+      <w:r>
+        <w:rPr>
+          <w:rFonts w:ascii="Times New Roman" w:hAnsi="Times New Roman" w:cs="Times New Roman"/>
+          <w:sz w:val="28"/>
+          <w:szCs w:val="28"/>
+        </w:rPr>
+        <w:t xml:space="preserve"> осуществляющая финансовый учёт и расчёты.</w:t>
       </w:r>
     </w:p>
     <w:p>
@@ -1684,6 +2005,7 @@
           <w:sz w:val="28"/>
           <w:szCs w:val="28"/>
         </w:rPr>
+        <w:lastRenderedPageBreak/>
         <w:t>В ходе анализа предметной области были определены основные сущности, используемые в системе учёта заказов:</w:t>
       </w:r>
     </w:p>
@@ -1708,7 +2030,6 @@
           <w:sz w:val="28"/>
           <w:szCs w:val="28"/>
         </w:rPr>
-        <w:lastRenderedPageBreak/>
         <w:t>клиент — лицо, обратившееся за услугами автосервиса;</w:t>
       </w:r>
     </w:p>
@@ -1939,6 +2260,7 @@
           <w:sz w:val="28"/>
           <w:szCs w:val="28"/>
         </w:rPr>
+        <w:lastRenderedPageBreak/>
         <w:drawing>
           <wp:inline distT="0" distB="0" distL="0" distR="0" wp14:anchorId="5BBFB1F5" wp14:editId="057B8BB3">
             <wp:extent cx="3575050" cy="2703275"/>
@@ -2030,29 +2352,24 @@
     </w:p>
     <w:p>
       <w:pPr>
-        <w:spacing w:after="0" w:line="360" w:lineRule="auto"/>
-        <w:ind w:firstLine="709"/>
-        <w:jc w:val="both"/>
-        <w:rPr>
-          <w:rFonts w:ascii="Times New Roman" w:hAnsi="Times New Roman" w:cs="Times New Roman"/>
-          <w:sz w:val="28"/>
-          <w:szCs w:val="28"/>
-        </w:rPr>
-      </w:pPr>
-      <w:bookmarkStart w:id="1" w:name="_heading=h.1fob9te"/>
-      <w:r>
-        <w:rPr>
-          <w:rFonts w:ascii="Times New Roman" w:hAnsi="Times New Roman" w:cs="Times New Roman"/>
-          <w:b/>
-          <w:bCs/>
-          <w:sz w:val="28"/>
-          <w:szCs w:val="28"/>
-        </w:rPr>
-        <w:lastRenderedPageBreak/>
+        <w:pStyle w:val="20"/>
+        <w:rPr>
+          <w:rFonts w:cs="Times New Roman"/>
+          <w:szCs w:val="28"/>
+        </w:rPr>
+      </w:pPr>
+      <w:bookmarkStart w:id="4" w:name="_heading=h.1fob9te"/>
+      <w:bookmarkStart w:id="5" w:name="_Toc221107721"/>
+      <w:r>
+        <w:rPr>
+          <w:rFonts w:cs="Times New Roman"/>
+          <w:szCs w:val="28"/>
+        </w:rPr>
         <w:t>РАЗРАБОТКА ТЕХНИЧЕСКОГО ЗАДАНИЯ.</w:t>
       </w:r>
-    </w:p>
-    <w:bookmarkEnd w:id="1"/>
+      <w:bookmarkEnd w:id="5"/>
+    </w:p>
+    <w:bookmarkEnd w:id="4"/>
     <w:p>
       <w:pPr>
         <w:spacing w:after="0" w:line="360" w:lineRule="auto"/>
@@ -2306,7 +2623,16 @@
           <w:sz w:val="28"/>
           <w:szCs w:val="28"/>
         </w:rPr>
-        <w:t>Для описания структуры данных разрабатывается концептуальная модель в виде ER-диаграммы, отражающей основные сущности и связи между ними. ER-диаграмма служит основой для проектирования базы данных программного модуля.</w:t>
+        <w:t xml:space="preserve">Для описания структуры данных разрабатывается концептуальная модель в виде ER-диаграммы, отражающей основные сущности и связи между </w:t>
+      </w:r>
+      <w:r>
+        <w:rPr>
+          <w:rFonts w:ascii="Times New Roman" w:hAnsi="Times New Roman" w:cs="Times New Roman"/>
+          <w:sz w:val="28"/>
+          <w:szCs w:val="28"/>
+        </w:rPr>
+        <w:lastRenderedPageBreak/>
+        <w:t>ними. ER-диаграмма служит основой для проектирования базы данных программного модуля.</w:t>
       </w:r>
     </w:p>
     <w:p>
@@ -2707,6 +3033,7 @@
           <w:sz w:val="28"/>
           <w:szCs w:val="28"/>
         </w:rPr>
+        <w:lastRenderedPageBreak/>
         <w:t>автоматический расчёт стоимости ремонтных работ и используемых запчастей;</w:t>
       </w:r>
     </w:p>
@@ -2731,7 +3058,6 @@
           <w:sz w:val="28"/>
           <w:szCs w:val="28"/>
         </w:rPr>
-        <w:lastRenderedPageBreak/>
         <w:t>учёт статусов заказа (принят, в работе, завершён);</w:t>
       </w:r>
     </w:p>
@@ -3224,26 +3550,45 @@
           <w:sz w:val="28"/>
           <w:szCs w:val="28"/>
         </w:rPr>
-        <w:t>Время восстановления работы программы после нефатального сбоя (например, сбоя электропитания) не должно превышать 5 минут при условии соблюдения правил эксплуатации.</w:t>
-      </w:r>
-    </w:p>
-    <w:p>
-      <w:pPr>
-        <w:spacing w:after="0" w:line="360" w:lineRule="auto"/>
-        <w:ind w:firstLine="709"/>
-        <w:jc w:val="both"/>
-        <w:rPr>
-          <w:rFonts w:ascii="Times New Roman" w:hAnsi="Times New Roman" w:cs="Times New Roman"/>
-          <w:sz w:val="28"/>
-          <w:szCs w:val="28"/>
-        </w:rPr>
-      </w:pPr>
-      <w:r>
-        <w:rPr>
-          <w:rFonts w:ascii="Times New Roman" w:hAnsi="Times New Roman" w:cs="Times New Roman"/>
-          <w:sz w:val="28"/>
-          <w:szCs w:val="28"/>
-        </w:rPr>
+        <w:t xml:space="preserve">Время восстановления работы программы после </w:t>
+      </w:r>
+      <w:proofErr w:type="spellStart"/>
+      <w:r>
+        <w:rPr>
+          <w:rFonts w:ascii="Times New Roman" w:hAnsi="Times New Roman" w:cs="Times New Roman"/>
+          <w:sz w:val="28"/>
+          <w:szCs w:val="28"/>
+        </w:rPr>
+        <w:t>нефатального</w:t>
+      </w:r>
+      <w:proofErr w:type="spellEnd"/>
+      <w:r>
+        <w:rPr>
+          <w:rFonts w:ascii="Times New Roman" w:hAnsi="Times New Roman" w:cs="Times New Roman"/>
+          <w:sz w:val="28"/>
+          <w:szCs w:val="28"/>
+        </w:rPr>
+        <w:t xml:space="preserve"> сбоя (например, сбоя электропитания) не должно превышать 5 минут при условии соблюдения правил эксплуатации.</w:t>
+      </w:r>
+    </w:p>
+    <w:p>
+      <w:pPr>
+        <w:spacing w:after="0" w:line="360" w:lineRule="auto"/>
+        <w:ind w:firstLine="709"/>
+        <w:jc w:val="both"/>
+        <w:rPr>
+          <w:rFonts w:ascii="Times New Roman" w:hAnsi="Times New Roman" w:cs="Times New Roman"/>
+          <w:sz w:val="28"/>
+          <w:szCs w:val="28"/>
+        </w:rPr>
+      </w:pPr>
+      <w:r>
+        <w:rPr>
+          <w:rFonts w:ascii="Times New Roman" w:hAnsi="Times New Roman" w:cs="Times New Roman"/>
+          <w:sz w:val="28"/>
+          <w:szCs w:val="28"/>
+        </w:rPr>
+        <w:lastRenderedPageBreak/>
         <w:t>Отказы программы возможны вследствие некорректных действий пользователя. Для предотвращения подобных отказов необходимо ограничить</w:t>
       </w:r>
     </w:p>
@@ -3264,7 +3609,6 @@
           <w:sz w:val="28"/>
           <w:szCs w:val="28"/>
         </w:rPr>
-        <w:lastRenderedPageBreak/>
         <w:t>права пользователей и исключить предоставление административных привилегий.</w:t>
       </w:r>
     </w:p>
@@ -3661,6 +4005,7 @@
           <w:sz w:val="28"/>
           <w:szCs w:val="28"/>
         </w:rPr>
+        <w:lastRenderedPageBreak/>
         <w:t>руководство пользователя.</w:t>
       </w:r>
     </w:p>
@@ -3705,7 +4050,6 @@
           <w:sz w:val="28"/>
           <w:szCs w:val="28"/>
         </w:rPr>
-        <w:lastRenderedPageBreak/>
         <w:t>Разработка программного обеспечения должна быть выполнена в следующие этапы:</w:t>
       </w:r>
     </w:p>
@@ -4137,7 +4481,7 @@
     </w:p>
     <w:p>
       <w:pPr>
-        <w:spacing w:after="0" w:line="240" w:lineRule="auto"/>
+        <w:jc w:val="both"/>
         <w:rPr>
           <w:rFonts w:ascii="Times New Roman" w:hAnsi="Times New Roman" w:cs="Times New Roman"/>
           <w:sz w:val="28"/>
@@ -4148,111 +4492,21 @@
     </w:p>
     <w:p>
       <w:pPr>
-        <w:spacing w:after="0" w:line="240" w:lineRule="auto"/>
-        <w:rPr>
-          <w:rFonts w:ascii="Times New Roman" w:hAnsi="Times New Roman" w:cs="Times New Roman"/>
-          <w:sz w:val="28"/>
-          <w:szCs w:val="28"/>
-          <w:lang w:val="en-US"/>
-        </w:rPr>
-      </w:pPr>
-    </w:p>
-    <w:p>
-      <w:pPr>
-        <w:spacing w:after="0" w:line="240" w:lineRule="auto"/>
-        <w:rPr>
-          <w:rFonts w:ascii="Times New Roman" w:hAnsi="Times New Roman" w:cs="Times New Roman"/>
-          <w:sz w:val="28"/>
-          <w:szCs w:val="28"/>
-          <w:lang w:val="en-US"/>
-        </w:rPr>
-      </w:pPr>
-    </w:p>
-    <w:p>
-      <w:pPr>
-        <w:spacing w:after="0" w:line="360" w:lineRule="auto"/>
-        <w:ind w:firstLine="709"/>
-        <w:jc w:val="both"/>
-        <w:rPr>
-          <w:rFonts w:ascii="Times New Roman" w:hAnsi="Times New Roman" w:cs="Times New Roman"/>
-          <w:sz w:val="28"/>
-          <w:szCs w:val="28"/>
-        </w:rPr>
-      </w:pPr>
-    </w:p>
-    <w:p>
-      <w:pPr>
-        <w:ind w:firstLine="709"/>
-        <w:jc w:val="both"/>
-        <w:rPr>
-          <w:rFonts w:ascii="Times New Roman" w:hAnsi="Times New Roman" w:cs="Times New Roman"/>
-          <w:sz w:val="28"/>
-          <w:szCs w:val="28"/>
-        </w:rPr>
-      </w:pPr>
-    </w:p>
-    <w:p>
-      <w:pPr>
-        <w:spacing w:line="360" w:lineRule="auto"/>
-        <w:jc w:val="both"/>
-        <w:outlineLvl w:val="0"/>
-      </w:pPr>
-      <w:bookmarkStart w:id="2" w:name="_Toc20235"/>
-      <w:r>
-        <w:rPr>
-          <w:rFonts w:ascii="Times New Roman" w:hAnsi="Times New Roman"/>
-          <w:b/>
-          <w:bCs/>
-          <w:sz w:val="28"/>
-          <w:szCs w:val="28"/>
-        </w:rPr>
+        <w:pStyle w:val="20"/>
+      </w:pPr>
+      <w:bookmarkStart w:id="6" w:name="_Toc221107722"/>
+      <w:r>
         <w:lastRenderedPageBreak/>
-        <w:t>1</w:t>
-      </w:r>
-      <w:bookmarkEnd w:id="2"/>
+        <w:t>СПИСОК ЛИТЕРАТУРЫ</w:t>
+      </w:r>
+      <w:bookmarkEnd w:id="6"/>
     </w:p>
     <w:p>
       <w:pPr>
         <w:spacing w:line="360" w:lineRule="auto"/>
         <w:jc w:val="center"/>
         <w:rPr>
-          <w:rFonts w:ascii="Times New Roman" w:hAnsi="Times New Roman"/>
-          <w:b/>
-          <w:bCs/>
-          <w:sz w:val="28"/>
-          <w:szCs w:val="28"/>
-        </w:rPr>
-      </w:pPr>
-    </w:p>
-    <w:p>
-      <w:pPr>
-        <w:spacing w:line="360" w:lineRule="auto"/>
-        <w:jc w:val="center"/>
-        <w:rPr>
-          <w:rFonts w:ascii="Times New Roman" w:hAnsi="Times New Roman"/>
-          <w:b/>
-          <w:bCs/>
-          <w:sz w:val="28"/>
-          <w:szCs w:val="28"/>
-        </w:rPr>
-      </w:pPr>
-      <w:r>
-        <w:rPr>
-          <w:rFonts w:ascii="Times New Roman" w:hAnsi="Times New Roman"/>
-          <w:b/>
-          <w:bCs/>
-          <w:sz w:val="28"/>
-          <w:szCs w:val="28"/>
-        </w:rPr>
-        <w:t>СПИСОК ЛИТЕРАТУРЫ</w:t>
-      </w:r>
-    </w:p>
-    <w:p>
-      <w:pPr>
-        <w:spacing w:line="360" w:lineRule="auto"/>
-        <w:jc w:val="center"/>
-        <w:rPr>
-          <w:rFonts w:ascii="Times New Roman" w:hAnsi="Times New Roman"/>
+          <w:rFonts w:ascii="Times New Roman" w:hAnsi="Times New Roman" w:cs="Times New Roman"/>
           <w:b/>
           <w:bCs/>
           <w:sz w:val="28"/>
@@ -4269,18 +4523,54 @@
         <w:spacing w:line="360" w:lineRule="auto"/>
         <w:jc w:val="both"/>
         <w:rPr>
-          <w:rFonts w:ascii="Times New Roman" w:hAnsi="Times New Roman"/>
-          <w:sz w:val="28"/>
-          <w:szCs w:val="28"/>
-        </w:rPr>
-      </w:pPr>
-      <w:r>
-        <w:rPr>
-          <w:rFonts w:ascii="Times New Roman" w:hAnsi="Times New Roman"/>
-          <w:sz w:val="28"/>
-          <w:szCs w:val="28"/>
-        </w:rPr>
-        <w:t>Алексанян, А. А. Программирование на платформе .NET Framework 4.8 с использованием C# и WPF : учебное пособие / А. А. Алексанян. — Москва : ДМК Пресс, 2021. — 384 с.</w:t>
+          <w:rFonts w:ascii="Times New Roman" w:hAnsi="Times New Roman" w:cs="Times New Roman"/>
+          <w:sz w:val="28"/>
+          <w:szCs w:val="28"/>
+        </w:rPr>
+      </w:pPr>
+      <w:r>
+        <w:rPr>
+          <w:rFonts w:ascii="Times New Roman" w:hAnsi="Times New Roman" w:cs="Times New Roman"/>
+          <w:sz w:val="28"/>
+          <w:szCs w:val="28"/>
+        </w:rPr>
+        <w:t xml:space="preserve">Алексанян, А. А. Программирование на платформе .NET Framework 4.8 с использованием C# и </w:t>
+      </w:r>
+      <w:proofErr w:type="gramStart"/>
+      <w:r>
+        <w:rPr>
+          <w:rFonts w:ascii="Times New Roman" w:hAnsi="Times New Roman" w:cs="Times New Roman"/>
+          <w:sz w:val="28"/>
+          <w:szCs w:val="28"/>
+        </w:rPr>
+        <w:t>WPF :</w:t>
+      </w:r>
+      <w:proofErr w:type="gramEnd"/>
+      <w:r>
+        <w:rPr>
+          <w:rFonts w:ascii="Times New Roman" w:hAnsi="Times New Roman" w:cs="Times New Roman"/>
+          <w:sz w:val="28"/>
+          <w:szCs w:val="28"/>
+        </w:rPr>
+        <w:t xml:space="preserve"> учебное пособие / А. А. Алексанян. — </w:t>
+      </w:r>
+      <w:proofErr w:type="gramStart"/>
+      <w:r>
+        <w:rPr>
+          <w:rFonts w:ascii="Times New Roman" w:hAnsi="Times New Roman" w:cs="Times New Roman"/>
+          <w:sz w:val="28"/>
+          <w:szCs w:val="28"/>
+        </w:rPr>
+        <w:t>Москва :</w:t>
+      </w:r>
+      <w:proofErr w:type="gramEnd"/>
+      <w:r>
+        <w:rPr>
+          <w:rFonts w:ascii="Times New Roman" w:hAnsi="Times New Roman" w:cs="Times New Roman"/>
+          <w:sz w:val="28"/>
+          <w:szCs w:val="28"/>
+        </w:rPr>
+        <w:t xml:space="preserve"> ДМК Пресс, 2021. — 384 с.</w:t>
       </w:r>
     </w:p>
     <w:p>
@@ -4292,18 +4582,36 @@
         <w:spacing w:line="360" w:lineRule="auto"/>
         <w:jc w:val="both"/>
         <w:rPr>
-          <w:rFonts w:ascii="Times New Roman" w:hAnsi="Times New Roman"/>
-          <w:sz w:val="28"/>
-          <w:szCs w:val="28"/>
-        </w:rPr>
-      </w:pPr>
-      <w:r>
-        <w:rPr>
-          <w:rFonts w:ascii="Times New Roman" w:hAnsi="Times New Roman"/>
-          <w:sz w:val="28"/>
-          <w:szCs w:val="28"/>
-        </w:rPr>
-        <w:t>Мак-Коннелл, С. Совершенный код : 2-е изд. / Стив Мак-Коннелл ; пер. с англ. — Санкт-Петербург : Питер, 2020. — 896 с.</w:t>
+          <w:rFonts w:ascii="Times New Roman" w:hAnsi="Times New Roman" w:cs="Times New Roman"/>
+          <w:sz w:val="28"/>
+          <w:szCs w:val="28"/>
+        </w:rPr>
+      </w:pPr>
+      <w:r>
+        <w:rPr>
+          <w:rFonts w:ascii="Times New Roman" w:hAnsi="Times New Roman" w:cs="Times New Roman"/>
+          <w:sz w:val="28"/>
+          <w:szCs w:val="28"/>
+        </w:rPr>
+        <w:t xml:space="preserve">Мак-Коннелл, С. Совершенный </w:t>
+      </w:r>
+      <w:proofErr w:type="gramStart"/>
+      <w:r>
+        <w:rPr>
+          <w:rFonts w:ascii="Times New Roman" w:hAnsi="Times New Roman" w:cs="Times New Roman"/>
+          <w:sz w:val="28"/>
+          <w:szCs w:val="28"/>
+        </w:rPr>
+        <w:t>код :</w:t>
+      </w:r>
+      <w:proofErr w:type="gramEnd"/>
+      <w:r>
+        <w:rPr>
+          <w:rFonts w:ascii="Times New Roman" w:hAnsi="Times New Roman" w:cs="Times New Roman"/>
+          <w:sz w:val="28"/>
+          <w:szCs w:val="28"/>
+        </w:rPr>
+        <w:t xml:space="preserve"> 2-е изд. / Стив Мак-Коннелл ; пер. с англ. — Санкт-Петербург : Питер, 2020. — 896 с.</w:t>
       </w:r>
     </w:p>
     <w:p>
@@ -4315,18 +4623,100 @@
         <w:spacing w:line="360" w:lineRule="auto"/>
         <w:jc w:val="both"/>
         <w:rPr>
-          <w:rFonts w:ascii="Times New Roman" w:hAnsi="Times New Roman"/>
-          <w:sz w:val="28"/>
-          <w:szCs w:val="28"/>
-        </w:rPr>
-      </w:pPr>
-      <w:r>
-        <w:rPr>
-          <w:rFonts w:ascii="Times New Roman" w:hAnsi="Times New Roman"/>
-          <w:sz w:val="28"/>
-          <w:szCs w:val="28"/>
-        </w:rPr>
-        <w:t>Троелсен, Э. Язык программирования C# 9.0 и платформа .NET 5 : профессиональное руководство / Эндрю Троелсен, Филипп Джепикс. — 9-е изд. — Санкт-Петербург : Питер, 2021. — 1392 с.</w:t>
+          <w:rFonts w:ascii="Times New Roman" w:hAnsi="Times New Roman" w:cs="Times New Roman"/>
+          <w:sz w:val="28"/>
+          <w:szCs w:val="28"/>
+        </w:rPr>
+      </w:pPr>
+      <w:proofErr w:type="spellStart"/>
+      <w:r>
+        <w:rPr>
+          <w:rFonts w:ascii="Times New Roman" w:hAnsi="Times New Roman" w:cs="Times New Roman"/>
+          <w:sz w:val="28"/>
+          <w:szCs w:val="28"/>
+        </w:rPr>
+        <w:t>Троелсен</w:t>
+      </w:r>
+      <w:proofErr w:type="spellEnd"/>
+      <w:r>
+        <w:rPr>
+          <w:rFonts w:ascii="Times New Roman" w:hAnsi="Times New Roman" w:cs="Times New Roman"/>
+          <w:sz w:val="28"/>
+          <w:szCs w:val="28"/>
+        </w:rPr>
+        <w:t xml:space="preserve">, Э. Язык программирования C# 9.0 и платформа .NET </w:t>
+      </w:r>
+      <w:proofErr w:type="gramStart"/>
+      <w:r>
+        <w:rPr>
+          <w:rFonts w:ascii="Times New Roman" w:hAnsi="Times New Roman" w:cs="Times New Roman"/>
+          <w:sz w:val="28"/>
+          <w:szCs w:val="28"/>
+        </w:rPr>
+        <w:t>5 :</w:t>
+      </w:r>
+      <w:proofErr w:type="gramEnd"/>
+      <w:r>
+        <w:rPr>
+          <w:rFonts w:ascii="Times New Roman" w:hAnsi="Times New Roman" w:cs="Times New Roman"/>
+          <w:sz w:val="28"/>
+          <w:szCs w:val="28"/>
+        </w:rPr>
+        <w:t xml:space="preserve"> профессиональное руководство / Эндрю </w:t>
+      </w:r>
+      <w:proofErr w:type="spellStart"/>
+      <w:r>
+        <w:rPr>
+          <w:rFonts w:ascii="Times New Roman" w:hAnsi="Times New Roman" w:cs="Times New Roman"/>
+          <w:sz w:val="28"/>
+          <w:szCs w:val="28"/>
+        </w:rPr>
+        <w:t>Троелсен</w:t>
+      </w:r>
+      <w:proofErr w:type="spellEnd"/>
+      <w:r>
+        <w:rPr>
+          <w:rFonts w:ascii="Times New Roman" w:hAnsi="Times New Roman" w:cs="Times New Roman"/>
+          <w:sz w:val="28"/>
+          <w:szCs w:val="28"/>
+        </w:rPr>
+        <w:t xml:space="preserve">, Филипп </w:t>
+      </w:r>
+      <w:proofErr w:type="spellStart"/>
+      <w:r>
+        <w:rPr>
+          <w:rFonts w:ascii="Times New Roman" w:hAnsi="Times New Roman" w:cs="Times New Roman"/>
+          <w:sz w:val="28"/>
+          <w:szCs w:val="28"/>
+        </w:rPr>
+        <w:t>Джепикс</w:t>
+      </w:r>
+      <w:proofErr w:type="spellEnd"/>
+      <w:r>
+        <w:rPr>
+          <w:rFonts w:ascii="Times New Roman" w:hAnsi="Times New Roman" w:cs="Times New Roman"/>
+          <w:sz w:val="28"/>
+          <w:szCs w:val="28"/>
+        </w:rPr>
+        <w:t>. — 9-е изд. — Санкт-</w:t>
+      </w:r>
+      <w:proofErr w:type="gramStart"/>
+      <w:r>
+        <w:rPr>
+          <w:rFonts w:ascii="Times New Roman" w:hAnsi="Times New Roman" w:cs="Times New Roman"/>
+          <w:sz w:val="28"/>
+          <w:szCs w:val="28"/>
+        </w:rPr>
+        <w:t>Петербург :</w:t>
+      </w:r>
+      <w:proofErr w:type="gramEnd"/>
+      <w:r>
+        <w:rPr>
+          <w:rFonts w:ascii="Times New Roman" w:hAnsi="Times New Roman" w:cs="Times New Roman"/>
+          <w:sz w:val="28"/>
+          <w:szCs w:val="28"/>
+        </w:rPr>
+        <w:t xml:space="preserve"> Питер, 2021. — 1392 с.</w:t>
       </w:r>
     </w:p>
     <w:p>
@@ -4338,14 +4728,14 @@
         <w:spacing w:line="360" w:lineRule="auto"/>
         <w:jc w:val="both"/>
         <w:rPr>
-          <w:rFonts w:ascii="Times New Roman" w:hAnsi="Times New Roman"/>
-          <w:sz w:val="28"/>
-          <w:szCs w:val="28"/>
-        </w:rPr>
-      </w:pPr>
-      <w:r>
-        <w:rPr>
-          <w:rFonts w:ascii="Times New Roman" w:hAnsi="Times New Roman"/>
+          <w:rFonts w:ascii="Times New Roman" w:hAnsi="Times New Roman" w:cs="Times New Roman"/>
+          <w:sz w:val="28"/>
+          <w:szCs w:val="28"/>
+        </w:rPr>
+      </w:pPr>
+      <w:r>
+        <w:rPr>
+          <w:rFonts w:ascii="Times New Roman" w:hAnsi="Times New Roman" w:cs="Times New Roman"/>
           <w:sz w:val="28"/>
           <w:szCs w:val="28"/>
         </w:rPr>
@@ -4361,18 +4751,36 @@
         <w:spacing w:line="360" w:lineRule="auto"/>
         <w:jc w:val="both"/>
         <w:rPr>
-          <w:rFonts w:ascii="Times New Roman" w:hAnsi="Times New Roman"/>
-          <w:sz w:val="28"/>
-          <w:szCs w:val="28"/>
-        </w:rPr>
-      </w:pPr>
-      <w:r>
-        <w:rPr>
-          <w:rFonts w:ascii="Times New Roman" w:hAnsi="Times New Roman"/>
-          <w:sz w:val="28"/>
-          <w:szCs w:val="28"/>
-        </w:rPr>
-        <w:t>Microsoft. Документация по Windows Presentation Foundation (WPF) [Электронный ресурс]. — URL: https://docs.microsoft.com/ru-ru/dotnet/desktop/wpf/ (дата обращения: 21.11.2025).</w:t>
+          <w:rFonts w:ascii="Times New Roman" w:hAnsi="Times New Roman" w:cs="Times New Roman"/>
+          <w:sz w:val="28"/>
+          <w:szCs w:val="28"/>
+        </w:rPr>
+      </w:pPr>
+      <w:r>
+        <w:rPr>
+          <w:rFonts w:ascii="Times New Roman" w:hAnsi="Times New Roman" w:cs="Times New Roman"/>
+          <w:sz w:val="28"/>
+          <w:szCs w:val="28"/>
+        </w:rPr>
+        <w:t xml:space="preserve">Microsoft. Документация по Windows </w:t>
+      </w:r>
+      <w:proofErr w:type="spellStart"/>
+      <w:r>
+        <w:rPr>
+          <w:rFonts w:ascii="Times New Roman" w:hAnsi="Times New Roman" w:cs="Times New Roman"/>
+          <w:sz w:val="28"/>
+          <w:szCs w:val="28"/>
+        </w:rPr>
+        <w:t>Presentation</w:t>
+      </w:r>
+      <w:proofErr w:type="spellEnd"/>
+      <w:r>
+        <w:rPr>
+          <w:rFonts w:ascii="Times New Roman" w:hAnsi="Times New Roman" w:cs="Times New Roman"/>
+          <w:sz w:val="28"/>
+          <w:szCs w:val="28"/>
+        </w:rPr>
+        <w:t xml:space="preserve"> Foundation (WPF) [Электронный ресурс]. — URL: https://docs.microsoft.com/ru-ru/dotnet/desktop/wpf/ (дата обращения: 21.11.2025).</w:t>
       </w:r>
     </w:p>
     <w:p>
@@ -4384,14 +4792,14 @@
         <w:spacing w:line="360" w:lineRule="auto"/>
         <w:jc w:val="both"/>
         <w:rPr>
-          <w:rFonts w:ascii="Times New Roman" w:hAnsi="Times New Roman"/>
-          <w:sz w:val="28"/>
-          <w:szCs w:val="28"/>
-        </w:rPr>
-      </w:pPr>
-      <w:r>
-        <w:rPr>
-          <w:rFonts w:ascii="Times New Roman" w:hAnsi="Times New Roman"/>
+          <w:rFonts w:ascii="Times New Roman" w:hAnsi="Times New Roman" w:cs="Times New Roman"/>
+          <w:sz w:val="28"/>
+          <w:szCs w:val="28"/>
+        </w:rPr>
+      </w:pPr>
+      <w:r>
+        <w:rPr>
+          <w:rFonts w:ascii="Times New Roman" w:hAnsi="Times New Roman" w:cs="Times New Roman"/>
           <w:sz w:val="28"/>
           <w:szCs w:val="28"/>
           <w:lang w:val="en-US"/>
@@ -4400,7 +4808,7 @@
       </w:r>
       <w:r>
         <w:rPr>
-          <w:rFonts w:ascii="Times New Roman" w:hAnsi="Times New Roman"/>
+          <w:rFonts w:ascii="Times New Roman" w:hAnsi="Times New Roman" w:cs="Times New Roman"/>
           <w:sz w:val="28"/>
           <w:szCs w:val="28"/>
         </w:rPr>
@@ -4416,14 +4824,14 @@
         <w:spacing w:line="360" w:lineRule="auto"/>
         <w:jc w:val="both"/>
         <w:rPr>
-          <w:rFonts w:ascii="Times New Roman" w:hAnsi="Times New Roman"/>
-          <w:sz w:val="28"/>
-          <w:szCs w:val="28"/>
-        </w:rPr>
-      </w:pPr>
-      <w:r>
-        <w:rPr>
-          <w:rFonts w:ascii="Times New Roman" w:hAnsi="Times New Roman"/>
+          <w:rFonts w:ascii="Times New Roman" w:hAnsi="Times New Roman" w:cs="Times New Roman"/>
+          <w:sz w:val="28"/>
+          <w:szCs w:val="28"/>
+        </w:rPr>
+      </w:pPr>
+      <w:r>
+        <w:rPr>
+          <w:rFonts w:ascii="Times New Roman" w:hAnsi="Times New Roman" w:cs="Times New Roman"/>
           <w:sz w:val="28"/>
           <w:szCs w:val="28"/>
         </w:rPr>
@@ -4439,18 +4847,54 @@
         <w:spacing w:line="360" w:lineRule="auto"/>
         <w:jc w:val="both"/>
         <w:rPr>
-          <w:rFonts w:ascii="Times New Roman" w:hAnsi="Times New Roman"/>
-          <w:sz w:val="28"/>
-          <w:szCs w:val="28"/>
-        </w:rPr>
-      </w:pPr>
-      <w:r>
-        <w:rPr>
-          <w:rFonts w:ascii="Times New Roman" w:hAnsi="Times New Roman"/>
-          <w:sz w:val="28"/>
-          <w:szCs w:val="28"/>
-        </w:rPr>
-        <w:t>Алексанян, А. А. Создание профессиональных приложений на WPF с использованием паттерна MVVM : практическое руководство / А. А. Алексанян. — Москва : БХВ-Петербург, 2022. — 416 с.</w:t>
+          <w:rFonts w:ascii="Times New Roman" w:hAnsi="Times New Roman" w:cs="Times New Roman"/>
+          <w:sz w:val="28"/>
+          <w:szCs w:val="28"/>
+        </w:rPr>
+      </w:pPr>
+      <w:r>
+        <w:rPr>
+          <w:rFonts w:ascii="Times New Roman" w:hAnsi="Times New Roman" w:cs="Times New Roman"/>
+          <w:sz w:val="28"/>
+          <w:szCs w:val="28"/>
+        </w:rPr>
+        <w:t xml:space="preserve">Алексанян, А. А. Создание профессиональных приложений на WPF с использованием паттерна </w:t>
+      </w:r>
+      <w:proofErr w:type="gramStart"/>
+      <w:r>
+        <w:rPr>
+          <w:rFonts w:ascii="Times New Roman" w:hAnsi="Times New Roman" w:cs="Times New Roman"/>
+          <w:sz w:val="28"/>
+          <w:szCs w:val="28"/>
+        </w:rPr>
+        <w:t>MVVM :</w:t>
+      </w:r>
+      <w:proofErr w:type="gramEnd"/>
+      <w:r>
+        <w:rPr>
+          <w:rFonts w:ascii="Times New Roman" w:hAnsi="Times New Roman" w:cs="Times New Roman"/>
+          <w:sz w:val="28"/>
+          <w:szCs w:val="28"/>
+        </w:rPr>
+        <w:t xml:space="preserve"> практическое руководство / А. А. Алексанян. — </w:t>
+      </w:r>
+      <w:proofErr w:type="gramStart"/>
+      <w:r>
+        <w:rPr>
+          <w:rFonts w:ascii="Times New Roman" w:hAnsi="Times New Roman" w:cs="Times New Roman"/>
+          <w:sz w:val="28"/>
+          <w:szCs w:val="28"/>
+        </w:rPr>
+        <w:t>Москва :</w:t>
+      </w:r>
+      <w:proofErr w:type="gramEnd"/>
+      <w:r>
+        <w:rPr>
+          <w:rFonts w:ascii="Times New Roman" w:hAnsi="Times New Roman" w:cs="Times New Roman"/>
+          <w:sz w:val="28"/>
+          <w:szCs w:val="28"/>
+        </w:rPr>
+        <w:t xml:space="preserve"> БХВ-Петербург, 2022. — 416 с.</w:t>
       </w:r>
     </w:p>
     <w:p>
@@ -4462,102 +4906,93 @@
         <w:spacing w:line="360" w:lineRule="auto"/>
         <w:jc w:val="both"/>
         <w:rPr>
-          <w:rFonts w:ascii="Times New Roman" w:hAnsi="Times New Roman"/>
-          <w:sz w:val="28"/>
-          <w:szCs w:val="28"/>
-        </w:rPr>
-      </w:pPr>
-      <w:r>
-        <w:rPr>
-          <w:rFonts w:ascii="Times New Roman" w:hAnsi="Times New Roman"/>
+          <w:rFonts w:ascii="Times New Roman" w:hAnsi="Times New Roman" w:cs="Times New Roman"/>
+          <w:sz w:val="28"/>
+          <w:szCs w:val="28"/>
+        </w:rPr>
+      </w:pPr>
+      <w:proofErr w:type="spellStart"/>
+      <w:r>
+        <w:rPr>
+          <w:rFonts w:ascii="Times New Roman" w:hAnsi="Times New Roman" w:cs="Times New Roman"/>
           <w:sz w:val="28"/>
           <w:szCs w:val="28"/>
           <w:lang w:val="en-US"/>
         </w:rPr>
+        <w:t>Qwen</w:t>
+      </w:r>
+      <w:proofErr w:type="spellEnd"/>
+      <w:r>
+        <w:rPr>
+          <w:rFonts w:ascii="Times New Roman" w:hAnsi="Times New Roman" w:cs="Times New Roman"/>
+          <w:sz w:val="28"/>
+          <w:szCs w:val="28"/>
+          <w:lang w:val="en-US"/>
+        </w:rPr>
+        <w:t xml:space="preserve"> [</w:t>
+      </w:r>
+      <w:r>
+        <w:rPr>
+          <w:rFonts w:ascii="Times New Roman" w:hAnsi="Times New Roman" w:cs="Times New Roman"/>
+          <w:sz w:val="28"/>
+          <w:szCs w:val="28"/>
+        </w:rPr>
+        <w:t>Электронный ресурс</w:t>
+      </w:r>
+      <w:r>
+        <w:rPr>
+          <w:rFonts w:ascii="Times New Roman" w:hAnsi="Times New Roman" w:cs="Times New Roman"/>
+          <w:sz w:val="28"/>
+          <w:szCs w:val="28"/>
+          <w:lang w:val="en-US"/>
+        </w:rPr>
+        <w:t>]</w:t>
+      </w:r>
+      <w:r>
+        <w:rPr>
+          <w:rFonts w:ascii="Times New Roman" w:hAnsi="Times New Roman" w:cs="Times New Roman"/>
+          <w:sz w:val="28"/>
+          <w:szCs w:val="28"/>
+        </w:rPr>
+        <w:t xml:space="preserve">. </w:t>
+      </w:r>
+    </w:p>
+    <w:p>
+      <w:pPr>
+        <w:spacing w:line="360" w:lineRule="auto"/>
+        <w:jc w:val="both"/>
+        <w:rPr>
+          <w:rFonts w:ascii="Times New Roman" w:hAnsi="Times New Roman" w:cs="Times New Roman"/>
+          <w:sz w:val="28"/>
+          <w:szCs w:val="28"/>
+        </w:rPr>
+      </w:pPr>
+    </w:p>
+    <w:p>
+      <w:pPr>
+        <w:pStyle w:val="20"/>
+      </w:pPr>
+      <w:bookmarkStart w:id="7" w:name="_Toc221107723"/>
+      <w:r>
         <w:lastRenderedPageBreak/>
-        <w:t>Qwen [</w:t>
-      </w:r>
-      <w:r>
-        <w:rPr>
-          <w:rFonts w:ascii="Times New Roman" w:hAnsi="Times New Roman"/>
-          <w:sz w:val="28"/>
-          <w:szCs w:val="28"/>
-        </w:rPr>
-        <w:t>Электронный ресурс</w:t>
-      </w:r>
-      <w:r>
-        <w:rPr>
-          <w:rFonts w:ascii="Times New Roman" w:hAnsi="Times New Roman"/>
-          <w:sz w:val="28"/>
-          <w:szCs w:val="28"/>
-          <w:lang w:val="en-US"/>
-        </w:rPr>
-        <w:t>]</w:t>
-      </w:r>
-      <w:r>
-        <w:rPr>
-          <w:rFonts w:ascii="Times New Roman" w:hAnsi="Times New Roman"/>
-          <w:sz w:val="28"/>
-          <w:szCs w:val="28"/>
-        </w:rPr>
-        <w:t xml:space="preserve">. </w:t>
-      </w:r>
-    </w:p>
-    <w:p>
-      <w:pPr>
-        <w:spacing w:line="360" w:lineRule="auto"/>
-        <w:jc w:val="both"/>
-        <w:rPr>
-          <w:rFonts w:ascii="Times New Roman" w:hAnsi="Times New Roman"/>
-          <w:sz w:val="28"/>
-          <w:szCs w:val="28"/>
-        </w:rPr>
-      </w:pPr>
-    </w:p>
-    <w:p>
-      <w:pPr>
-        <w:spacing w:line="360" w:lineRule="auto"/>
-        <w:jc w:val="center"/>
-        <w:rPr>
-          <w:rFonts w:ascii="Times New Roman" w:hAnsi="Times New Roman"/>
-          <w:b/>
-          <w:bCs/>
-          <w:sz w:val="28"/>
-          <w:szCs w:val="28"/>
-        </w:rPr>
-      </w:pPr>
-      <w:r>
-        <w:rPr>
-          <w:rFonts w:ascii="Times New Roman" w:hAnsi="Times New Roman"/>
-          <w:b/>
-          <w:bCs/>
-          <w:sz w:val="28"/>
-          <w:szCs w:val="28"/>
-        </w:rPr>
         <w:t>ПРИЛОЖЕНИ</w:t>
       </w:r>
       <w:r>
-        <w:rPr>
-          <w:rFonts w:ascii="Times New Roman" w:hAnsi="Times New Roman"/>
-          <w:b/>
-          <w:bCs/>
-          <w:sz w:val="28"/>
-          <w:szCs w:val="28"/>
-        </w:rPr>
         <w:t>Я</w:t>
       </w:r>
-    </w:p>
-    <w:p>
-      <w:pPr>
-        <w:rPr>
-          <w:rFonts w:ascii="Times New Roman" w:hAnsi="Times New Roman"/>
-          <w:sz w:val="28"/>
-          <w:szCs w:val="28"/>
-        </w:rPr>
-      </w:pPr>
-      <w:r>
-        <w:rPr>
-          <w:rFonts w:ascii="Times New Roman" w:hAnsi="Times New Roman"/>
+      <w:bookmarkEnd w:id="7"/>
+    </w:p>
+    <w:p>
+      <w:pPr>
+        <w:rPr>
+          <w:rFonts w:ascii="Times New Roman" w:hAnsi="Times New Roman" w:cs="Times New Roman"/>
+          <w:sz w:val="28"/>
+          <w:szCs w:val="28"/>
+        </w:rPr>
+      </w:pPr>
+      <w:r>
+        <w:rPr>
+          <w:rFonts w:ascii="Times New Roman" w:hAnsi="Times New Roman" w:cs="Times New Roman"/>
           <w:sz w:val="28"/>
           <w:szCs w:val="28"/>
         </w:rPr>
@@ -4566,34 +5001,21 @@
     </w:p>
     <w:p>
       <w:pPr>
-        <w:spacing w:line="360" w:lineRule="auto"/>
-        <w:jc w:val="center"/>
-        <w:rPr>
-          <w:rFonts w:ascii="Times New Roman" w:hAnsi="Times New Roman"/>
-          <w:b/>
-          <w:bCs/>
-          <w:sz w:val="28"/>
-          <w:szCs w:val="28"/>
-        </w:rPr>
-      </w:pPr>
-      <w:r>
-        <w:rPr>
-          <w:rFonts w:ascii="Times New Roman" w:hAnsi="Times New Roman"/>
-          <w:b/>
-          <w:bCs/>
-          <w:sz w:val="28"/>
-          <w:szCs w:val="28"/>
-        </w:rPr>
+        <w:pStyle w:val="20"/>
+      </w:pPr>
+      <w:bookmarkStart w:id="8" w:name="_Toc221107724"/>
+      <w:r>
         <w:lastRenderedPageBreak/>
         <w:t>КОД ПРОГРАММЫ</w:t>
       </w:r>
+      <w:bookmarkEnd w:id="8"/>
     </w:p>
     <w:p>
       <w:pPr>
         <w:spacing w:line="360" w:lineRule="auto"/>
         <w:jc w:val="both"/>
         <w:rPr>
-          <w:rFonts w:ascii="Times New Roman" w:hAnsi="Times New Roman"/>
+          <w:rFonts w:ascii="Times New Roman" w:hAnsi="Times New Roman" w:cs="Times New Roman"/>
           <w:b/>
           <w:bCs/>
           <w:sz w:val="28"/>
@@ -4614,7 +5036,7 @@
       <w:pPr>
         <w:spacing w:line="360" w:lineRule="auto"/>
         <w:rPr>
-          <w:rFonts w:ascii="Times New Roman" w:hAnsi="Times New Roman"/>
+          <w:rFonts w:ascii="Times New Roman" w:hAnsi="Times New Roman" w:cs="Times New Roman"/>
           <w:b/>
           <w:bCs/>
           <w:sz w:val="28"/>
@@ -4779,257 +5201,42 @@
 
 <file path=word/footer2.xml><?xml version="1.0" encoding="utf-8"?>
 <w:ftr xmlns:wpc="http://schemas.microsoft.com/office/word/2010/wordprocessingCanvas" xmlns:cx="http://schemas.microsoft.com/office/drawing/2014/chartex" xmlns:cx1="http://schemas.microsoft.com/office/drawing/2015/9/8/chartex" xmlns:cx2="http://schemas.microsoft.com/office/drawing/2015/10/21/chartex" xmlns:cx3="http://schemas.microsoft.com/office/drawing/2016/5/9/chartex" xmlns:cx4="http://schemas.microsoft.com/office/drawing/2016/5/10/chartex" xmlns:cx5="http://schemas.microsoft.com/office/drawing/2016/5/11/chartex" xmlns:cx6="http://schemas.microsoft.com/office/drawing/2016/5/12/chartex" xmlns:cx7="http://schemas.microsoft.com/office/drawing/2016/5/13/chartex" xmlns:cx8="http://schemas.microsoft.com/office/drawing/2016/5/14/chartex" xmlns:mc="http://schemas.openxmlformats.org/markup-compatibility/2006" xmlns:aink="http://schemas.microsoft.com/office/drawing/2016/ink" xmlns:am3d="http://schemas.microsoft.com/office/drawing/2017/model3d" xmlns:o="urn:schemas-microsoft-com:office:office" xmlns:oel="http://schemas.microsoft.com/office/2019/extlst" xmlns:r="http://schemas.openxmlformats.org/officeDocument/2006/relationships" xmlns:m="http://schemas.openxmlformats.org/officeDocument/2006/math" xmlns:v="urn:schemas-microsoft-com:vml" xmlns:wp14="http://schemas.microsoft.com/office/word/2010/wordprocessingDrawing" xmlns:wp="http://schemas.openxmlformats.org/drawingml/2006/wordprocessingDrawing" xmlns:w10="urn:schemas-microsoft-com:office:word" xmlns:w="http://schemas.openxmlformats.org/wordprocessingml/2006/main" xmlns:w14="http://schemas.microsoft.com/office/word/2010/wordml" xmlns:w15="http://schemas.microsoft.com/office/word/2012/wordml" xmlns:w16cex="http://schemas.microsoft.com/office/word/2018/wordml/cex" xmlns:w16cid="http://schemas.microsoft.com/office/word/2016/wordml/cid" xmlns:w16="http://schemas.microsoft.com/office/word/2018/wordml" xmlns:w16sdtdh="http://schemas.microsoft.com/office/word/2020/wordml/sdtdatahash" xmlns:w16se="http://schemas.microsoft.com/office/word/2015/wordml/symex" xmlns:wpg="http://schemas.microsoft.com/office/word/2010/wordprocessingGroup" xmlns:wpi="http://schemas.microsoft.com/office/word/2010/wordprocessingInk" xmlns:wne="http://schemas.microsoft.com/office/word/2006/wordml" xmlns:wps="http://schemas.microsoft.com/office/word/2010/wordprocessingShape" mc:Ignorable="w14 w15 w16se w16cid w16 w16cex w16sdtdh wp14">
+  <w:sdt>
+    <w:sdtPr>
+      <w:id w:val="1977792248"/>
+      <w:docPartObj>
+        <w:docPartGallery w:val="Page Numbers (Bottom of Page)"/>
+        <w:docPartUnique/>
+      </w:docPartObj>
+    </w:sdtPr>
+    <w:sdtContent>
+      <w:p>
+        <w:pPr>
+          <w:pStyle w:val="a7"/>
+          <w:jc w:val="center"/>
+        </w:pPr>
+        <w:r>
+          <w:fldChar w:fldCharType="begin"/>
+        </w:r>
+        <w:r>
+          <w:instrText>PAGE   \* MERGEFORMAT</w:instrText>
+        </w:r>
+        <w:r>
+          <w:fldChar w:fldCharType="separate"/>
+        </w:r>
+        <w:r>
+          <w:t>2</w:t>
+        </w:r>
+        <w:r>
+          <w:fldChar w:fldCharType="end"/>
+        </w:r>
+      </w:p>
+    </w:sdtContent>
+  </w:sdt>
   <w:p>
     <w:pPr>
       <w:pStyle w:val="a7"/>
     </w:pPr>
-    <w:r>
-      <w:rPr>
-        <w:noProof/>
-        <w:lang w:eastAsia="ru-RU"/>
-      </w:rPr>
-      <mc:AlternateContent>
-        <mc:Choice Requires="wps">
-          <w:drawing>
-            <wp:anchor distT="0" distB="0" distL="114300" distR="114300" simplePos="0" relativeHeight="251658752" behindDoc="0" locked="0" layoutInCell="1" allowOverlap="1" wp14:anchorId="3DE5233D" wp14:editId="29FBA8BA">
-              <wp:simplePos x="0" y="0"/>
-              <wp:positionH relativeFrom="margin">
-                <wp:posOffset>5755231</wp:posOffset>
-              </wp:positionH>
-              <wp:positionV relativeFrom="paragraph">
-                <wp:posOffset>-528</wp:posOffset>
-              </wp:positionV>
-              <wp:extent cx="543208" cy="488887"/>
-              <wp:effectExtent l="0" t="0" r="9525" b="6985"/>
-              <wp:wrapNone/>
-              <wp:docPr id="16" name="Текстовое поле 16"/>
-              <wp:cNvGraphicFramePr>
-                <a:graphicFrameLocks xmlns:a="http://schemas.openxmlformats.org/drawingml/2006/main"/>
-              </wp:cNvGraphicFramePr>
-              <a:graphic xmlns:a="http://schemas.openxmlformats.org/drawingml/2006/main">
-                <a:graphicData uri="http://schemas.microsoft.com/office/word/2010/wordprocessingShape">
-                  <wps:wsp>
-                    <wps:cNvSpPr txBox="1">
-                      <a:spLocks/>
-                    </wps:cNvSpPr>
-                    <wps:spPr>
-                      <a:xfrm>
-                        <a:off x="0" y="0"/>
-                        <a:ext cx="543208" cy="488887"/>
-                      </a:xfrm>
-                      <a:prstGeom prst="rect">
-                        <a:avLst/>
-                      </a:prstGeom>
-                      <a:noFill/>
-                      <a:ln w="6350">
-                        <a:noFill/>
-                      </a:ln>
-                    </wps:spPr>
-                    <wps:txbx>
-                      <w:txbxContent>
-                        <w:p>
-                          <w:pPr>
-                            <w:pStyle w:val="14"/>
-                            <w:jc w:val="left"/>
-                            <w:rPr>
-                              <w:lang w:val="en-US"/>
-                            </w:rPr>
-                          </w:pPr>
-                        </w:p>
-                      </w:txbxContent>
-                    </wps:txbx>
-                    <wps:bodyPr rot="0" spcFirstLastPara="0" vertOverflow="overflow" horzOverflow="overflow" vert="horz" wrap="square" lIns="0" tIns="0" rIns="0" bIns="0" numCol="1" spcCol="0" rtlCol="0" fromWordArt="0" anchor="t" anchorCtr="0" forceAA="0" compatLnSpc="1">
-                      <a:noAutofit/>
-                    </wps:bodyPr>
-                  </wps:wsp>
-                </a:graphicData>
-              </a:graphic>
-              <wp14:sizeRelH relativeFrom="page">
-                <wp14:pctWidth>0</wp14:pctWidth>
-              </wp14:sizeRelH>
-              <wp14:sizeRelV relativeFrom="page">
-                <wp14:pctHeight>0</wp14:pctHeight>
-              </wp14:sizeRelV>
-            </wp:anchor>
-          </w:drawing>
-        </mc:Choice>
-        <mc:Fallback>
-          <w:pict>
-            <v:shapetype w14:anchorId="3DE5233D" id="_x0000_t202" coordsize="21600,21600" o:spt="202" path="m,l,21600r21600,l21600,xe">
-              <v:stroke joinstyle="miter"/>
-              <v:path gradientshapeok="t" o:connecttype="rect"/>
-            </v:shapetype>
-            <v:shape id="Текстовое поле 16" o:spid="_x0000_s1027" type="#_x0000_t202" style="position:absolute;margin-left:453.15pt;margin-top:-.05pt;width:42.75pt;height:38.5pt;z-index:251658752;visibility:visible;mso-wrap-style:square;mso-width-percent:0;mso-height-percent:0;mso-wrap-distance-left:9pt;mso-wrap-distance-top:0;mso-wrap-distance-right:9pt;mso-wrap-distance-bottom:0;mso-position-horizontal:absolute;mso-position-horizontal-relative:margin;mso-position-vertical:absolute;mso-position-vertical-relative:text;mso-width-percent:0;mso-height-percent:0;mso-width-relative:page;mso-height-relative:page;v-text-anchor:top" o:gfxdata="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" filled="f" stroked="f" strokeweight=".5pt">
-              <v:textbox inset="0,0,0,0">
-                <w:txbxContent>
-                  <w:p>
-                    <w:pPr>
-                      <w:pStyle w:val="14"/>
-                      <w:jc w:val="left"/>
-                      <w:rPr>
-                        <w:lang w:val="en-US"/>
-                      </w:rPr>
-                    </w:pPr>
-                  </w:p>
-                </w:txbxContent>
-              </v:textbox>
-              <w10:wrap anchorx="margin"/>
-            </v:shape>
-          </w:pict>
-        </mc:Fallback>
-      </mc:AlternateContent>
-    </w:r>
-    <w:r>
-      <w:rPr>
-        <w:noProof/>
-        <w:lang w:eastAsia="ru-RU"/>
-      </w:rPr>
-      <mc:AlternateContent>
-        <mc:Choice Requires="wps">
-          <w:drawing>
-            <wp:anchor distT="0" distB="0" distL="114300" distR="114300" simplePos="0" relativeHeight="251656704" behindDoc="0" locked="0" layoutInCell="1" allowOverlap="1" wp14:anchorId="72338794" wp14:editId="577F340C">
-              <wp:simplePos x="0" y="0"/>
-              <wp:positionH relativeFrom="margin">
-                <wp:align>right</wp:align>
-              </wp:positionH>
-              <wp:positionV relativeFrom="paragraph">
-                <wp:posOffset>0</wp:posOffset>
-              </wp:positionV>
-              <wp:extent cx="71120" cy="283210"/>
-              <wp:effectExtent l="0" t="0" r="0" b="0"/>
-              <wp:wrapNone/>
-              <wp:docPr id="19" name="Текстовое поле 19"/>
-              <wp:cNvGraphicFramePr>
-                <a:graphicFrameLocks xmlns:a="http://schemas.openxmlformats.org/drawingml/2006/main"/>
-              </wp:cNvGraphicFramePr>
-              <a:graphic xmlns:a="http://schemas.openxmlformats.org/drawingml/2006/main">
-                <a:graphicData uri="http://schemas.microsoft.com/office/word/2010/wordprocessingShape">
-                  <wps:wsp>
-                    <wps:cNvSpPr txBox="1">
-                      <a:spLocks/>
-                    </wps:cNvSpPr>
-                    <wps:spPr>
-                      <a:xfrm>
-                        <a:off x="0" y="0"/>
-                        <a:ext cx="71120" cy="283210"/>
-                      </a:xfrm>
-                      <a:prstGeom prst="rect">
-                        <a:avLst/>
-                      </a:prstGeom>
-                      <a:noFill/>
-                      <a:ln w="6350">
-                        <a:noFill/>
-                      </a:ln>
-                      <a:extLst>
-                        <a:ext uri="{909E8E84-426E-40DD-AFC4-6F175D3DCCD1}">
-                          <a14:hiddenFill xmlns:a14="http://schemas.microsoft.com/office/drawing/2010/main">
-                            <a:solidFill>
-                              <a:schemeClr val="lt1"/>
-                            </a:solidFill>
-                          </a14:hiddenFill>
-                        </a:ext>
-                        <a:ext uri="{91240B29-F687-4F45-9708-019B960494DF}">
-                          <a14:hiddenLine xmlns:a14="http://schemas.microsoft.com/office/drawing/2010/main" w="6350">
-                            <a:solidFill>
-                              <a:prstClr val="black"/>
-                            </a:solidFill>
-                          </a14:hiddenLine>
-                        </a:ext>
-                      </a:extLst>
-                    </wps:spPr>
-                    <wps:style>
-                      <a:lnRef idx="0">
-                        <a:schemeClr val="accent1"/>
-                      </a:lnRef>
-                      <a:fillRef idx="0">
-                        <a:schemeClr val="accent1"/>
-                      </a:fillRef>
-                      <a:effectRef idx="0">
-                        <a:schemeClr val="accent1"/>
-                      </a:effectRef>
-                      <a:fontRef idx="minor">
-                        <a:schemeClr val="dk1"/>
-                      </a:fontRef>
-                    </wps:style>
-                    <wps:txbx>
-                      <w:txbxContent>
-                        <w:p>
-                          <w:pPr>
-                            <w:pStyle w:val="a7"/>
-                          </w:pPr>
-                          <w:r>
-                            <w:fldChar w:fldCharType="begin"/>
-                          </w:r>
-                          <w:r>
-                            <w:instrText xml:space="preserve"> PAGE  \* MERGEFORMAT </w:instrText>
-                          </w:r>
-                          <w:r>
-                            <w:fldChar w:fldCharType="separate"/>
-                          </w:r>
-                          <w:r>
-                            <w:rPr>
-                              <w:noProof/>
-                            </w:rPr>
-                            <w:t>4</w:t>
-                          </w:r>
-                          <w:r>
-                            <w:fldChar w:fldCharType="end"/>
-                          </w:r>
-                        </w:p>
-                      </w:txbxContent>
-                    </wps:txbx>
-                    <wps:bodyPr rot="0" spcFirstLastPara="0" vertOverflow="overflow" horzOverflow="overflow" vert="horz" wrap="none" lIns="0" tIns="0" rIns="0" bIns="0" numCol="1" spcCol="0" rtlCol="0" fromWordArt="0" anchor="t" anchorCtr="0" forceAA="0" compatLnSpc="1">
-                      <a:spAutoFit/>
-                    </wps:bodyPr>
-                  </wps:wsp>
-                </a:graphicData>
-              </a:graphic>
-              <wp14:sizeRelH relativeFrom="page">
-                <wp14:pctWidth>0</wp14:pctWidth>
-              </wp14:sizeRelH>
-              <wp14:sizeRelV relativeFrom="page">
-                <wp14:pctHeight>0</wp14:pctHeight>
-              </wp14:sizeRelV>
-            </wp:anchor>
-          </w:drawing>
-        </mc:Choice>
-        <mc:Fallback>
-          <w:pict>
-            <v:shape w14:anchorId="72338794" id="Текстовое поле 19" o:spid="_x0000_s1028" type="#_x0000_t202" style="position:absolute;margin-left:-45.6pt;margin-top:0;width:5.6pt;height:22.3pt;z-index:251656704;visibility:visible;mso-wrap-style:none;mso-width-percent:0;mso-height-percent:0;mso-wrap-distance-left:9pt;mso-wrap-distance-top:0;mso-wrap-distance-right:9pt;mso-wrap-distance-bottom:0;mso-position-horizontal:right;mso-position-horizontal-relative:margin;mso-position-vertical:absolute;mso-position-vertical-relative:text;mso-width-percent:0;mso-height-percent:0;mso-width-relative:page;mso-height-relative:page;v-text-anchor:top" o:gfxdata="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" filled="f" fillcolor="white [3201]" stroked="f" strokeweight=".5pt">
-              <v:path arrowok="t"/>
-              <v:textbox style="mso-fit-shape-to-text:t" inset="0,0,0,0">
-                <w:txbxContent>
-                  <w:p>
-                    <w:pPr>
-                      <w:pStyle w:val="a7"/>
-                    </w:pPr>
-                    <w:r>
-                      <w:fldChar w:fldCharType="begin"/>
-                    </w:r>
-                    <w:r>
-                      <w:instrText xml:space="preserve"> PAGE  \* MERGEFORMAT </w:instrText>
-                    </w:r>
-                    <w:r>
-                      <w:fldChar w:fldCharType="separate"/>
-                    </w:r>
-                    <w:r>
-                      <w:rPr>
-                        <w:noProof/>
-                      </w:rPr>
-                      <w:t>4</w:t>
-                    </w:r>
-                    <w:r>
-                      <w:fldChar w:fldCharType="end"/>
-                    </w:r>
-                  </w:p>
-                </w:txbxContent>
-              </v:textbox>
-              <w10:wrap anchorx="margin"/>
-            </v:shape>
-          </w:pict>
-        </mc:Fallback>
-      </mc:AlternateContent>
-    </w:r>
   </w:p>
 </w:ftr>
 </file>
@@ -7597,7 +7804,6 @@
   <w:style w:type="character" w:default="1" w:styleId="a0">
     <w:name w:val="Default Paragraph Font"/>
     <w:uiPriority w:val="1"/>
-    <w:semiHidden/>
     <w:unhideWhenUsed/>
   </w:style>
   <w:style w:type="table" w:default="1" w:styleId="a1">
@@ -7698,6 +7904,7 @@
   <w:style w:type="paragraph" w:styleId="a7">
     <w:name w:val="footer"/>
     <w:basedOn w:val="a"/>
+    <w:link w:val="a8"/>
     <w:uiPriority w:val="99"/>
     <w:unhideWhenUsed/>
     <w:rsid w:val="00E176CA"/>
@@ -7708,7 +7915,7 @@
       </w:tabs>
     </w:pPr>
   </w:style>
-  <w:style w:type="paragraph" w:styleId="a8">
+  <w:style w:type="paragraph" w:styleId="a9">
     <w:name w:val="Normal (Web)"/>
     <w:uiPriority w:val="99"/>
     <w:semiHidden/>
@@ -7787,7 +7994,7 @@
       <w:sz w:val="28"/>
     </w:rPr>
   </w:style>
-  <w:style w:type="paragraph" w:styleId="a9">
+  <w:style w:type="paragraph" w:styleId="aa">
     <w:name w:val="List Paragraph"/>
     <w:basedOn w:val="a"/>
     <w:uiPriority w:val="34"/>
@@ -7830,10 +8037,10 @@
     <w:name w:val="WPSOffice手动目录 1"/>
     <w:rsid w:val="00E176CA"/>
   </w:style>
-  <w:style w:type="paragraph" w:styleId="aa">
+  <w:style w:type="paragraph" w:styleId="ab">
     <w:name w:val="Balloon Text"/>
     <w:basedOn w:val="a"/>
-    <w:link w:val="ab"/>
+    <w:link w:val="ac"/>
     <w:uiPriority w:val="99"/>
     <w:semiHidden/>
     <w:unhideWhenUsed/>
@@ -7847,10 +8054,10 @@
       <w:szCs w:val="16"/>
     </w:rPr>
   </w:style>
-  <w:style w:type="character" w:customStyle="1" w:styleId="ab">
+  <w:style w:type="character" w:customStyle="1" w:styleId="ac">
     <w:name w:val="Текст выноски Знак"/>
     <w:basedOn w:val="a0"/>
-    <w:link w:val="aa"/>
+    <w:link w:val="ab"/>
     <w:uiPriority w:val="99"/>
     <w:semiHidden/>
     <w:rsid w:val="00B02A85"/>
@@ -7891,6 +8098,19 @@
       <w:color w:val="000000" w:themeColor="text1"/>
       <w:sz w:val="28"/>
       <w:szCs w:val="32"/>
+      <w:lang w:eastAsia="en-US"/>
+    </w:rPr>
+  </w:style>
+  <w:style w:type="character" w:customStyle="1" w:styleId="a8">
+    <w:name w:val="Нижний колонтитул Знак"/>
+    <w:basedOn w:val="a0"/>
+    <w:link w:val="a7"/>
+    <w:uiPriority w:val="99"/>
+    <w:rsid w:val="004516F0"/>
+    <w:rPr>
+      <w:rFonts w:asciiTheme="minorHAnsi" w:eastAsiaTheme="minorHAnsi" w:hAnsiTheme="minorHAnsi" w:cstheme="minorBidi"/>
+      <w:sz w:val="22"/>
+      <w:szCs w:val="22"/>
       <w:lang w:eastAsia="en-US"/>
     </w:rPr>
   </w:style>

</xml_diff>